<commit_message>
Reporte de Desarrollo de Software
</commit_message>
<xml_diff>
--- a/Desarrollo/MP/Gestión/MP-RDS.docx
+++ b/Desarrollo/MP/Gestión/MP-RDS.docx
@@ -767,21 +767,12 @@
           <w:szCs w:val="24"/>
         </w:rPr>
       </w:pPr>
-      <w:proofErr w:type="spellStart"/>
-      <w:r>
-        <w:rPr>
-          <w:sz w:val="24"/>
-          <w:szCs w:val="24"/>
-        </w:rPr>
-        <w:t>Huarhuachi</w:t>
-      </w:r>
-      <w:proofErr w:type="spellEnd"/>
-      <w:r>
-        <w:rPr>
-          <w:sz w:val="24"/>
-          <w:szCs w:val="24"/>
-        </w:rPr>
-        <w:t xml:space="preserve"> Ortega, Andrea Mariana</w:t>
+      <w:r>
+        <w:rPr>
+          <w:sz w:val="24"/>
+          <w:szCs w:val="24"/>
+        </w:rPr>
+        <w:t>Huarhuachi Ortega, Andrea Mariana</w:t>
       </w:r>
       <w:r>
         <w:rPr>
@@ -827,17 +818,8 @@
           <w:sz w:val="24"/>
           <w:szCs w:val="24"/>
         </w:rPr>
-        <w:t xml:space="preserve">Palacios Barrutia, Jeanpiere </w:t>
-      </w:r>
-      <w:proofErr w:type="spellStart"/>
-      <w:r>
-        <w:rPr>
-          <w:sz w:val="24"/>
-          <w:szCs w:val="24"/>
-        </w:rPr>
-        <w:t>Julian</w:t>
-      </w:r>
-      <w:proofErr w:type="spellEnd"/>
+        <w:t>Palacios Barrutia, Jeanpiere Julian</w:t>
+      </w:r>
       <w:r>
         <w:rPr>
           <w:sz w:val="24"/>
@@ -882,17 +864,8 @@
           <w:sz w:val="24"/>
           <w:szCs w:val="24"/>
         </w:rPr>
-        <w:t xml:space="preserve">Rojas Villanueva, Paula </w:t>
-      </w:r>
-      <w:proofErr w:type="spellStart"/>
-      <w:r>
-        <w:rPr>
-          <w:sz w:val="24"/>
-          <w:szCs w:val="24"/>
-        </w:rPr>
-        <w:t>Elianne</w:t>
-      </w:r>
-      <w:proofErr w:type="spellEnd"/>
+        <w:t>Rojas Villanueva, Paula Elianne</w:t>
+      </w:r>
       <w:r>
         <w:rPr>
           <w:sz w:val="24"/>
@@ -1397,21 +1370,12 @@
                 <w:szCs w:val="24"/>
               </w:rPr>
             </w:pPr>
-            <w:proofErr w:type="spellStart"/>
-            <w:r>
-              <w:rPr>
-                <w:sz w:val="24"/>
-                <w:szCs w:val="24"/>
-              </w:rPr>
-              <w:t>Huarhuachi</w:t>
-            </w:r>
-            <w:proofErr w:type="spellEnd"/>
-            <w:r>
-              <w:rPr>
-                <w:sz w:val="24"/>
-                <w:szCs w:val="24"/>
-              </w:rPr>
-              <w:t xml:space="preserve"> Ortega, Andrea</w:t>
+            <w:r>
+              <w:rPr>
+                <w:sz w:val="24"/>
+                <w:szCs w:val="24"/>
+              </w:rPr>
+              <w:t>Huarhuachi Ortega, Andrea</w:t>
             </w:r>
           </w:p>
           <w:p>
@@ -1720,6 +1684,272 @@
           </w:p>
         </w:tc>
       </w:tr>
+      <w:tr>
+        <w:trPr>
+          <w:trHeight w:val="4067"/>
+        </w:trPr>
+        <w:tc>
+          <w:tcPr>
+            <w:tcW w:w="1124" w:type="dxa"/>
+            <w:shd w:val="clear" w:color="auto" w:fill="AEE7E8"/>
+            <w:tcMar>
+              <w:top w:w="100" w:type="dxa"/>
+              <w:left w:w="100" w:type="dxa"/>
+              <w:bottom w:w="100" w:type="dxa"/>
+              <w:right w:w="100" w:type="dxa"/>
+            </w:tcMar>
+            <w:vAlign w:val="center"/>
+          </w:tcPr>
+          <w:p>
+            <w:pPr>
+              <w:spacing w:before="240" w:after="240"/>
+              <w:jc w:val="center"/>
+              <w:rPr>
+                <w:b/>
+                <w:i/>
+                <w:sz w:val="24"/>
+                <w:szCs w:val="24"/>
+              </w:rPr>
+            </w:pPr>
+            <w:r>
+              <w:rPr>
+                <w:b/>
+                <w:i/>
+                <w:sz w:val="24"/>
+                <w:szCs w:val="24"/>
+              </w:rPr>
+              <w:t>2.0</w:t>
+            </w:r>
+          </w:p>
+        </w:tc>
+        <w:tc>
+          <w:tcPr>
+            <w:tcW w:w="3407" w:type="dxa"/>
+            <w:shd w:val="clear" w:color="auto" w:fill="FAFDCB"/>
+            <w:tcMar>
+              <w:top w:w="100" w:type="dxa"/>
+              <w:left w:w="100" w:type="dxa"/>
+              <w:bottom w:w="100" w:type="dxa"/>
+              <w:right w:w="100" w:type="dxa"/>
+            </w:tcMar>
+            <w:vAlign w:val="center"/>
+          </w:tcPr>
+          <w:p>
+            <w:pPr>
+              <w:spacing w:after="200" w:line="240" w:lineRule="auto"/>
+              <w:ind w:right="20"/>
+              <w:jc w:val="center"/>
+              <w:rPr>
+                <w:b/>
+                <w:sz w:val="24"/>
+                <w:szCs w:val="24"/>
+              </w:rPr>
+            </w:pPr>
+            <w:r>
+              <w:rPr>
+                <w:b/>
+                <w:sz w:val="24"/>
+                <w:szCs w:val="24"/>
+              </w:rPr>
+              <w:t>EQUIPO 2</w:t>
+            </w:r>
+          </w:p>
+          <w:p>
+            <w:pPr>
+              <w:widowControl w:val="0"/>
+              <w:spacing w:line="360" w:lineRule="auto"/>
+              <w:jc w:val="center"/>
+              <w:rPr>
+                <w:sz w:val="24"/>
+                <w:szCs w:val="24"/>
+              </w:rPr>
+            </w:pPr>
+            <w:r>
+              <w:rPr>
+                <w:sz w:val="24"/>
+                <w:szCs w:val="24"/>
+              </w:rPr>
+              <w:t>Arango Quispe, Esmeralda</w:t>
+            </w:r>
+          </w:p>
+          <w:p>
+            <w:pPr>
+              <w:widowControl w:val="0"/>
+              <w:spacing w:line="360" w:lineRule="auto"/>
+              <w:jc w:val="center"/>
+              <w:rPr>
+                <w:sz w:val="24"/>
+                <w:szCs w:val="24"/>
+              </w:rPr>
+            </w:pPr>
+            <w:r>
+              <w:rPr>
+                <w:sz w:val="24"/>
+                <w:szCs w:val="24"/>
+              </w:rPr>
+              <w:t>Blas Ruiz, Luis</w:t>
+            </w:r>
+          </w:p>
+          <w:p>
+            <w:pPr>
+              <w:widowControl w:val="0"/>
+              <w:spacing w:line="360" w:lineRule="auto"/>
+              <w:jc w:val="center"/>
+              <w:rPr>
+                <w:sz w:val="24"/>
+                <w:szCs w:val="24"/>
+              </w:rPr>
+            </w:pPr>
+            <w:r>
+              <w:rPr>
+                <w:sz w:val="24"/>
+                <w:szCs w:val="24"/>
+              </w:rPr>
+              <w:t>Huarhuachi Ortega, Andrea</w:t>
+            </w:r>
+          </w:p>
+          <w:p>
+            <w:pPr>
+              <w:widowControl w:val="0"/>
+              <w:spacing w:line="360" w:lineRule="auto"/>
+              <w:jc w:val="center"/>
+              <w:rPr>
+                <w:sz w:val="24"/>
+                <w:szCs w:val="24"/>
+              </w:rPr>
+            </w:pPr>
+            <w:r>
+              <w:rPr>
+                <w:sz w:val="24"/>
+                <w:szCs w:val="24"/>
+              </w:rPr>
+              <w:t>Palacios Barrutia, Jeanpiere</w:t>
+            </w:r>
+          </w:p>
+          <w:p>
+            <w:pPr>
+              <w:widowControl w:val="0"/>
+              <w:spacing w:line="360" w:lineRule="auto"/>
+              <w:jc w:val="center"/>
+              <w:rPr>
+                <w:sz w:val="24"/>
+                <w:szCs w:val="24"/>
+              </w:rPr>
+            </w:pPr>
+            <w:r>
+              <w:rPr>
+                <w:sz w:val="24"/>
+                <w:szCs w:val="24"/>
+              </w:rPr>
+              <w:t xml:space="preserve">Rojas Villanueva, Paula </w:t>
+            </w:r>
+          </w:p>
+          <w:p>
+            <w:pPr>
+              <w:widowControl w:val="0"/>
+              <w:spacing w:line="360" w:lineRule="auto"/>
+              <w:jc w:val="center"/>
+              <w:rPr>
+                <w:sz w:val="24"/>
+                <w:szCs w:val="24"/>
+              </w:rPr>
+            </w:pPr>
+            <w:r>
+              <w:rPr>
+                <w:sz w:val="24"/>
+                <w:szCs w:val="24"/>
+              </w:rPr>
+              <w:t>Torres Berlanga, Christian</w:t>
+            </w:r>
+          </w:p>
+          <w:p>
+            <w:pPr>
+              <w:spacing w:after="200" w:line="240" w:lineRule="auto"/>
+              <w:ind w:right="20"/>
+              <w:jc w:val="center"/>
+              <w:rPr>
+                <w:b/>
+                <w:sz w:val="24"/>
+                <w:szCs w:val="24"/>
+              </w:rPr>
+            </w:pPr>
+            <w:r>
+              <w:rPr>
+                <w:sz w:val="24"/>
+                <w:szCs w:val="24"/>
+              </w:rPr>
+              <w:t xml:space="preserve">Torres Talaverano, Luz Elena           </w:t>
+            </w:r>
+          </w:p>
+        </w:tc>
+        <w:tc>
+          <w:tcPr>
+            <w:tcW w:w="3119" w:type="dxa"/>
+            <w:shd w:val="clear" w:color="auto" w:fill="FAFDCB"/>
+            <w:tcMar>
+              <w:top w:w="100" w:type="dxa"/>
+              <w:left w:w="100" w:type="dxa"/>
+              <w:bottom w:w="100" w:type="dxa"/>
+              <w:right w:w="100" w:type="dxa"/>
+            </w:tcMar>
+            <w:vAlign w:val="center"/>
+          </w:tcPr>
+          <w:p>
+            <w:pPr>
+              <w:pStyle w:val="Prrafodelista"/>
+              <w:widowControl w:val="0"/>
+              <w:numPr>
+                <w:ilvl w:val="0"/>
+                <w:numId w:val="4"/>
+              </w:numPr>
+              <w:spacing w:line="360" w:lineRule="auto"/>
+              <w:jc w:val="both"/>
+              <w:rPr>
+                <w:sz w:val="24"/>
+                <w:szCs w:val="24"/>
+              </w:rPr>
+            </w:pPr>
+            <w:r>
+              <w:rPr>
+                <w:sz w:val="24"/>
+                <w:szCs w:val="24"/>
+              </w:rPr>
+              <w:t>Desarrollo del Software</w:t>
+            </w:r>
+          </w:p>
+        </w:tc>
+        <w:tc>
+          <w:tcPr>
+            <w:tcW w:w="1305" w:type="dxa"/>
+            <w:shd w:val="clear" w:color="auto" w:fill="EFF3C6"/>
+            <w:tcMar>
+              <w:top w:w="100" w:type="dxa"/>
+              <w:left w:w="100" w:type="dxa"/>
+              <w:bottom w:w="100" w:type="dxa"/>
+              <w:right w:w="100" w:type="dxa"/>
+            </w:tcMar>
+            <w:vAlign w:val="center"/>
+          </w:tcPr>
+          <w:p>
+            <w:pPr>
+              <w:spacing w:before="240" w:after="240"/>
+              <w:ind w:right="20"/>
+              <w:jc w:val="center"/>
+              <w:rPr>
+                <w:sz w:val="24"/>
+                <w:szCs w:val="24"/>
+              </w:rPr>
+            </w:pPr>
+            <w:r>
+              <w:rPr>
+                <w:sz w:val="24"/>
+                <w:szCs w:val="24"/>
+              </w:rPr>
+              <w:t>24.11.21</w:t>
+            </w:r>
+          </w:p>
+        </w:tc>
+      </w:tr>
     </w:tbl>
     <w:p>
       <w:pPr>
@@ -1743,141 +1973,6 @@
     </w:p>
     <w:p>
       <w:pPr>
-        <w:jc w:val="both"/>
-        <w:rPr>
-          <w:sz w:val="24"/>
-          <w:szCs w:val="24"/>
-        </w:rPr>
-      </w:pPr>
-    </w:p>
-    <w:p>
-      <w:pPr>
-        <w:jc w:val="both"/>
-        <w:rPr>
-          <w:sz w:val="24"/>
-          <w:szCs w:val="24"/>
-        </w:rPr>
-      </w:pPr>
-    </w:p>
-    <w:p>
-      <w:pPr>
-        <w:jc w:val="both"/>
-        <w:rPr>
-          <w:sz w:val="24"/>
-          <w:szCs w:val="24"/>
-        </w:rPr>
-      </w:pPr>
-    </w:p>
-    <w:p>
-      <w:pPr>
-        <w:jc w:val="both"/>
-        <w:rPr>
-          <w:sz w:val="24"/>
-          <w:szCs w:val="24"/>
-        </w:rPr>
-      </w:pPr>
-    </w:p>
-    <w:p>
-      <w:pPr>
-        <w:jc w:val="both"/>
-        <w:rPr>
-          <w:sz w:val="24"/>
-          <w:szCs w:val="24"/>
-        </w:rPr>
-      </w:pPr>
-    </w:p>
-    <w:p>
-      <w:pPr>
-        <w:jc w:val="both"/>
-        <w:rPr>
-          <w:sz w:val="24"/>
-          <w:szCs w:val="24"/>
-        </w:rPr>
-      </w:pPr>
-    </w:p>
-    <w:p>
-      <w:pPr>
-        <w:jc w:val="both"/>
-        <w:rPr>
-          <w:sz w:val="24"/>
-          <w:szCs w:val="24"/>
-        </w:rPr>
-      </w:pPr>
-    </w:p>
-    <w:p>
-      <w:pPr>
-        <w:jc w:val="both"/>
-        <w:rPr>
-          <w:sz w:val="24"/>
-          <w:szCs w:val="24"/>
-        </w:rPr>
-      </w:pPr>
-    </w:p>
-    <w:p>
-      <w:pPr>
-        <w:jc w:val="both"/>
-        <w:rPr>
-          <w:sz w:val="24"/>
-          <w:szCs w:val="24"/>
-        </w:rPr>
-      </w:pPr>
-    </w:p>
-    <w:p>
-      <w:pPr>
-        <w:jc w:val="both"/>
-        <w:rPr>
-          <w:sz w:val="24"/>
-          <w:szCs w:val="24"/>
-        </w:rPr>
-      </w:pPr>
-    </w:p>
-    <w:p>
-      <w:pPr>
-        <w:jc w:val="both"/>
-        <w:rPr>
-          <w:sz w:val="24"/>
-          <w:szCs w:val="24"/>
-        </w:rPr>
-      </w:pPr>
-    </w:p>
-    <w:p>
-      <w:pPr>
-        <w:jc w:val="both"/>
-        <w:rPr>
-          <w:sz w:val="24"/>
-          <w:szCs w:val="24"/>
-        </w:rPr>
-      </w:pPr>
-    </w:p>
-    <w:p>
-      <w:pPr>
-        <w:jc w:val="both"/>
-        <w:rPr>
-          <w:sz w:val="24"/>
-          <w:szCs w:val="24"/>
-        </w:rPr>
-      </w:pPr>
-    </w:p>
-    <w:p>
-      <w:pPr>
-        <w:jc w:val="both"/>
-        <w:rPr>
-          <w:sz w:val="24"/>
-          <w:szCs w:val="24"/>
-        </w:rPr>
-      </w:pPr>
-    </w:p>
-    <w:p>
-      <w:pPr>
-        <w:jc w:val="both"/>
-        <w:rPr>
-          <w:sz w:val="24"/>
-          <w:szCs w:val="24"/>
-        </w:rPr>
-      </w:pPr>
-    </w:p>
-    <w:p>
-      <w:pPr>
         <w:spacing w:before="240" w:after="240"/>
         <w:jc w:val="center"/>
         <w:rPr>
@@ -1894,6 +1989,7 @@
           <w:sz w:val="48"/>
           <w:szCs w:val="48"/>
         </w:rPr>
+        <w:lastRenderedPageBreak/>
         <w:t>ÍNDICE</w:t>
       </w:r>
     </w:p>
@@ -1932,7 +2028,6 @@
             <w:tabs>
               <w:tab w:val="right" w:leader="dot" w:pos="9016"/>
             </w:tabs>
-            <w:spacing w:line="360" w:lineRule="auto"/>
             <w:rPr>
               <w:rFonts w:asciiTheme="minorHAnsi" w:eastAsiaTheme="minorEastAsia" w:hAnsiTheme="minorHAnsi" w:cstheme="minorBidi"/>
               <w:noProof/>
@@ -1962,7 +2057,7 @@
             </w:rPr>
             <w:fldChar w:fldCharType="separate"/>
           </w:r>
-          <w:hyperlink w:anchor="_Toc87269670" w:history="1">
+          <w:hyperlink w:anchor="_Toc88687251" w:history="1">
             <w:r>
               <w:rPr>
                 <w:rStyle w:val="Hipervnculo"/>
@@ -1999,7 +2094,7 @@
                 <w:sz w:val="24"/>
                 <w:szCs w:val="24"/>
               </w:rPr>
-              <w:instrText xml:space="preserve"> PAGEREF _Toc87269670 \h </w:instrText>
+              <w:instrText xml:space="preserve"> PAGEREF _Toc88687251 \h </w:instrText>
             </w:r>
             <w:r>
               <w:rPr>
@@ -2045,7 +2140,6 @@
               <w:tab w:val="left" w:pos="440"/>
               <w:tab w:val="right" w:leader="dot" w:pos="9016"/>
             </w:tabs>
-            <w:spacing w:line="360" w:lineRule="auto"/>
             <w:rPr>
               <w:rFonts w:asciiTheme="minorHAnsi" w:eastAsiaTheme="minorEastAsia" w:hAnsiTheme="minorHAnsi" w:cstheme="minorBidi"/>
               <w:noProof/>
@@ -2054,7 +2148,7 @@
               <w:lang w:val="es-PE"/>
             </w:rPr>
           </w:pPr>
-          <w:hyperlink w:anchor="_Toc87269671" w:history="1">
+          <w:hyperlink w:anchor="_Toc88687252" w:history="1">
             <w:r>
               <w:rPr>
                 <w:rStyle w:val="Hipervnculo"/>
@@ -2111,7 +2205,7 @@
                 <w:sz w:val="24"/>
                 <w:szCs w:val="24"/>
               </w:rPr>
-              <w:instrText xml:space="preserve"> PAGEREF _Toc87269671 \h </w:instrText>
+              <w:instrText xml:space="preserve"> PAGEREF _Toc88687252 \h </w:instrText>
             </w:r>
             <w:r>
               <w:rPr>
@@ -2157,7 +2251,6 @@
               <w:tab w:val="left" w:pos="440"/>
               <w:tab w:val="right" w:leader="dot" w:pos="9016"/>
             </w:tabs>
-            <w:spacing w:line="360" w:lineRule="auto"/>
             <w:rPr>
               <w:rFonts w:asciiTheme="minorHAnsi" w:eastAsiaTheme="minorEastAsia" w:hAnsiTheme="minorHAnsi" w:cstheme="minorBidi"/>
               <w:noProof/>
@@ -2166,7 +2259,7 @@
               <w:lang w:val="es-PE"/>
             </w:rPr>
           </w:pPr>
-          <w:hyperlink w:anchor="_Toc87269672" w:history="1">
+          <w:hyperlink w:anchor="_Toc88687253" w:history="1">
             <w:r>
               <w:rPr>
                 <w:rStyle w:val="Hipervnculo"/>
@@ -2224,7 +2317,7 @@
                 <w:sz w:val="24"/>
                 <w:szCs w:val="24"/>
               </w:rPr>
-              <w:instrText xml:space="preserve"> PAGEREF _Toc87269672 \h </w:instrText>
+              <w:instrText xml:space="preserve"> PAGEREF _Toc88687253 \h </w:instrText>
             </w:r>
             <w:r>
               <w:rPr>
@@ -2270,7 +2363,6 @@
               <w:tab w:val="left" w:pos="440"/>
               <w:tab w:val="right" w:leader="dot" w:pos="9016"/>
             </w:tabs>
-            <w:spacing w:line="360" w:lineRule="auto"/>
             <w:rPr>
               <w:rFonts w:asciiTheme="minorHAnsi" w:eastAsiaTheme="minorEastAsia" w:hAnsiTheme="minorHAnsi" w:cstheme="minorBidi"/>
               <w:noProof/>
@@ -2279,7 +2371,7 @@
               <w:lang w:val="es-PE"/>
             </w:rPr>
           </w:pPr>
-          <w:hyperlink w:anchor="_Toc87269673" w:history="1">
+          <w:hyperlink w:anchor="_Toc88687254" w:history="1">
             <w:r>
               <w:rPr>
                 <w:rStyle w:val="Hipervnculo"/>
@@ -2337,7 +2429,7 @@
                 <w:sz w:val="24"/>
                 <w:szCs w:val="24"/>
               </w:rPr>
-              <w:instrText xml:space="preserve"> PAGEREF _Toc87269673 \h </w:instrText>
+              <w:instrText xml:space="preserve"> PAGEREF _Toc88687254 \h </w:instrText>
             </w:r>
             <w:r>
               <w:rPr>
@@ -2383,7 +2475,6 @@
               <w:tab w:val="left" w:pos="440"/>
               <w:tab w:val="right" w:leader="dot" w:pos="9016"/>
             </w:tabs>
-            <w:spacing w:line="360" w:lineRule="auto"/>
             <w:rPr>
               <w:rFonts w:asciiTheme="minorHAnsi" w:eastAsiaTheme="minorEastAsia" w:hAnsiTheme="minorHAnsi" w:cstheme="minorBidi"/>
               <w:noProof/>
@@ -2392,7 +2483,7 @@
               <w:lang w:val="es-PE"/>
             </w:rPr>
           </w:pPr>
-          <w:hyperlink w:anchor="_Toc87269674" w:history="1">
+          <w:hyperlink w:anchor="_Toc88687255" w:history="1">
             <w:r>
               <w:rPr>
                 <w:rStyle w:val="Hipervnculo"/>
@@ -2450,7 +2541,7 @@
                 <w:sz w:val="24"/>
                 <w:szCs w:val="24"/>
               </w:rPr>
-              <w:instrText xml:space="preserve"> PAGEREF _Toc87269674 \h </w:instrText>
+              <w:instrText xml:space="preserve"> PAGEREF _Toc88687255 \h </w:instrText>
             </w:r>
             <w:r>
               <w:rPr>
@@ -2496,7 +2587,6 @@
               <w:tab w:val="left" w:pos="440"/>
               <w:tab w:val="right" w:leader="dot" w:pos="9016"/>
             </w:tabs>
-            <w:spacing w:line="360" w:lineRule="auto"/>
             <w:rPr>
               <w:rFonts w:asciiTheme="minorHAnsi" w:eastAsiaTheme="minorEastAsia" w:hAnsiTheme="minorHAnsi" w:cstheme="minorBidi"/>
               <w:noProof/>
@@ -2505,7 +2595,7 @@
               <w:lang w:val="es-PE"/>
             </w:rPr>
           </w:pPr>
-          <w:hyperlink w:anchor="_Toc87269675" w:history="1">
+          <w:hyperlink w:anchor="_Toc88687256" w:history="1">
             <w:r>
               <w:rPr>
                 <w:rStyle w:val="Hipervnculo"/>
@@ -2563,7 +2653,7 @@
                 <w:sz w:val="24"/>
                 <w:szCs w:val="24"/>
               </w:rPr>
-              <w:instrText xml:space="preserve"> PAGEREF _Toc87269675 \h </w:instrText>
+              <w:instrText xml:space="preserve"> PAGEREF _Toc88687256 \h </w:instrText>
             </w:r>
             <w:r>
               <w:rPr>
@@ -2589,7 +2679,119 @@
                 <w:sz w:val="24"/>
                 <w:szCs w:val="24"/>
               </w:rPr>
-              <w:t>5</w:t>
+              <w:t>6</w:t>
+            </w:r>
+            <w:r>
+              <w:rPr>
+                <w:noProof/>
+                <w:webHidden/>
+                <w:sz w:val="24"/>
+                <w:szCs w:val="24"/>
+              </w:rPr>
+              <w:fldChar w:fldCharType="end"/>
+            </w:r>
+          </w:hyperlink>
+        </w:p>
+        <w:p>
+          <w:pPr>
+            <w:pStyle w:val="TDC1"/>
+            <w:tabs>
+              <w:tab w:val="left" w:pos="440"/>
+              <w:tab w:val="right" w:leader="dot" w:pos="9016"/>
+            </w:tabs>
+            <w:rPr>
+              <w:rFonts w:asciiTheme="minorHAnsi" w:eastAsiaTheme="minorEastAsia" w:hAnsiTheme="minorHAnsi" w:cstheme="minorBidi"/>
+              <w:noProof/>
+              <w:sz w:val="24"/>
+              <w:szCs w:val="24"/>
+              <w:lang w:val="es-PE"/>
+            </w:rPr>
+          </w:pPr>
+          <w:hyperlink w:anchor="_Toc88687257" w:history="1">
+            <w:r>
+              <w:rPr>
+                <w:rStyle w:val="Hipervnculo"/>
+                <w:b/>
+                <w:bCs/>
+                <w:noProof/>
+                <w:sz w:val="24"/>
+                <w:szCs w:val="24"/>
+              </w:rPr>
+              <w:t>6.</w:t>
+            </w:r>
+            <w:r>
+              <w:rPr>
+                <w:rFonts w:asciiTheme="minorHAnsi" w:eastAsiaTheme="minorEastAsia" w:hAnsiTheme="minorHAnsi" w:cstheme="minorBidi"/>
+                <w:noProof/>
+                <w:sz w:val="24"/>
+                <w:szCs w:val="24"/>
+                <w:lang w:val="es-PE"/>
+              </w:rPr>
+              <w:tab/>
+            </w:r>
+            <w:r>
+              <w:rPr>
+                <w:rStyle w:val="Hipervnculo"/>
+                <w:b/>
+                <w:bCs/>
+                <w:noProof/>
+                <w:sz w:val="24"/>
+                <w:szCs w:val="24"/>
+              </w:rPr>
+              <w:t>Desarrollo del Software</w:t>
+            </w:r>
+            <w:r>
+              <w:rPr>
+                <w:noProof/>
+                <w:webHidden/>
+                <w:sz w:val="24"/>
+                <w:szCs w:val="24"/>
+              </w:rPr>
+              <w:tab/>
+            </w:r>
+            <w:r>
+              <w:rPr>
+                <w:noProof/>
+                <w:webHidden/>
+                <w:sz w:val="24"/>
+                <w:szCs w:val="24"/>
+              </w:rPr>
+              <w:fldChar w:fldCharType="begin"/>
+            </w:r>
+            <w:r>
+              <w:rPr>
+                <w:noProof/>
+                <w:webHidden/>
+                <w:sz w:val="24"/>
+                <w:szCs w:val="24"/>
+              </w:rPr>
+              <w:instrText xml:space="preserve"> PAGEREF _Toc88687257 \h </w:instrText>
+            </w:r>
+            <w:r>
+              <w:rPr>
+                <w:noProof/>
+                <w:webHidden/>
+                <w:sz w:val="24"/>
+                <w:szCs w:val="24"/>
+              </w:rPr>
+            </w:r>
+            <w:r>
+              <w:rPr>
+                <w:noProof/>
+                <w:webHidden/>
+                <w:sz w:val="24"/>
+                <w:szCs w:val="24"/>
+              </w:rPr>
+              <w:fldChar w:fldCharType="separate"/>
+            </w:r>
+            <w:r>
+              <w:rPr>
+                <w:noProof/>
+                <w:webHidden/>
+                <w:sz w:val="24"/>
+                <w:szCs w:val="24"/>
+              </w:rPr>
+              <w:t>8</w:t>
             </w:r>
             <w:r>
               <w:rPr>
@@ -2744,7 +2946,7 @@
           <w:szCs w:val="52"/>
         </w:rPr>
       </w:pPr>
-      <w:bookmarkStart w:id="1" w:name="_Toc87269670"/>
+      <w:bookmarkStart w:id="1" w:name="_Toc88687251"/>
       <w:r>
         <w:rPr>
           <w:b/>
@@ -2774,7 +2976,7 @@
         </w:rPr>
       </w:pPr>
       <w:bookmarkStart w:id="2" w:name="_usa4w5yg5kim" w:colFirst="0" w:colLast="0"/>
-      <w:bookmarkStart w:id="3" w:name="_Toc87269671"/>
+      <w:bookmarkStart w:id="3" w:name="_Toc88687252"/>
       <w:bookmarkEnd w:id="2"/>
       <w:r>
         <w:rPr>
@@ -3287,7 +3489,7 @@
       <w:bookmarkStart w:id="4" w:name="_adcp9phqy310" w:colFirst="0" w:colLast="0"/>
       <w:bookmarkStart w:id="5" w:name="_nxf5sr13k9u2" w:colFirst="0" w:colLast="0"/>
       <w:bookmarkStart w:id="6" w:name="_ukuqk59164hm" w:colFirst="0" w:colLast="0"/>
-      <w:bookmarkStart w:id="7" w:name="_Toc87269672"/>
+      <w:bookmarkStart w:id="7" w:name="_Toc88687253"/>
       <w:bookmarkEnd w:id="4"/>
       <w:bookmarkEnd w:id="5"/>
       <w:bookmarkEnd w:id="6"/>
@@ -3394,37 +3596,12 @@
       </w:pPr>
       <w:bookmarkStart w:id="8" w:name="_ilcrxxuplysw" w:colFirst="0" w:colLast="0"/>
       <w:bookmarkEnd w:id="8"/>
-      <w:proofErr w:type="spellStart"/>
-      <w:r>
-        <w:rPr>
-          <w:sz w:val="24"/>
-          <w:szCs w:val="24"/>
-        </w:rPr>
-        <w:t>Meal</w:t>
-      </w:r>
-      <w:proofErr w:type="spellEnd"/>
-      <w:r>
-        <w:rPr>
-          <w:sz w:val="24"/>
-          <w:szCs w:val="24"/>
-        </w:rPr>
-        <w:t xml:space="preserve"> </w:t>
-      </w:r>
-      <w:proofErr w:type="spellStart"/>
-      <w:r>
-        <w:rPr>
-          <w:sz w:val="24"/>
-          <w:szCs w:val="24"/>
-        </w:rPr>
-        <w:t>Planner</w:t>
-      </w:r>
-      <w:proofErr w:type="spellEnd"/>
-      <w:r>
-        <w:rPr>
-          <w:sz w:val="24"/>
-          <w:szCs w:val="24"/>
-        </w:rPr>
-        <w:t xml:space="preserve"> (MP) es una página web de planificación de comidas simplificada. En este sistema, el usuario puede personalizar su plan de comidas de forma semanal según su dieta, hábitos alimenticios y otras preferencias. </w:t>
+      <w:r>
+        <w:rPr>
+          <w:sz w:val="24"/>
+          <w:szCs w:val="24"/>
+        </w:rPr>
+        <w:t xml:space="preserve">Meal Planner (MP) es una página web de planificación de comidas simplificada. En este sistema, el usuario puede personalizar su plan de comidas de forma semanal según su dieta, hábitos alimenticios y otras preferencias. </w:t>
       </w:r>
     </w:p>
     <w:p>
@@ -3442,39 +3619,7 @@
           <w:sz w:val="24"/>
           <w:szCs w:val="24"/>
         </w:rPr>
-        <w:t xml:space="preserve">Asimismo, </w:t>
-      </w:r>
-      <w:proofErr w:type="spellStart"/>
-      <w:r>
-        <w:rPr>
-          <w:sz w:val="24"/>
-          <w:szCs w:val="24"/>
-        </w:rPr>
-        <w:t>Meal</w:t>
-      </w:r>
-      <w:proofErr w:type="spellEnd"/>
-      <w:r>
-        <w:rPr>
-          <w:sz w:val="24"/>
-          <w:szCs w:val="24"/>
-        </w:rPr>
-        <w:t xml:space="preserve"> </w:t>
-      </w:r>
-      <w:proofErr w:type="spellStart"/>
-      <w:r>
-        <w:rPr>
-          <w:sz w:val="24"/>
-          <w:szCs w:val="24"/>
-        </w:rPr>
-        <w:t>Planner</w:t>
-      </w:r>
-      <w:proofErr w:type="spellEnd"/>
-      <w:r>
-        <w:rPr>
-          <w:sz w:val="24"/>
-          <w:szCs w:val="24"/>
-        </w:rPr>
-        <w:t xml:space="preserve"> t</w:t>
+        <w:t>Asimismo, Meal Planner t</w:t>
       </w:r>
       <w:r>
         <w:rPr>
@@ -3581,7 +3726,7 @@
           <w:szCs w:val="36"/>
         </w:rPr>
       </w:pPr>
-      <w:bookmarkStart w:id="9" w:name="_Toc87269673"/>
+      <w:bookmarkStart w:id="9" w:name="_Toc88687254"/>
       <w:r>
         <w:rPr>
           <w:b/>
@@ -3780,7 +3925,7 @@
           <w:szCs w:val="36"/>
         </w:rPr>
       </w:pPr>
-      <w:bookmarkStart w:id="11" w:name="_Toc87269674"/>
+      <w:bookmarkStart w:id="11" w:name="_Toc88687255"/>
       <w:r>
         <w:rPr>
           <w:b/>
@@ -3860,23 +4005,7 @@
           <w:sz w:val="24"/>
           <w:szCs w:val="24"/>
         </w:rPr>
-        <w:t>Creación del Repositorio perteneciente a la empresa “</w:t>
-      </w:r>
-      <w:proofErr w:type="spellStart"/>
-      <w:r>
-        <w:rPr>
-          <w:sz w:val="24"/>
-          <w:szCs w:val="24"/>
-        </w:rPr>
-        <w:t>Orangesoft</w:t>
-      </w:r>
-      <w:proofErr w:type="spellEnd"/>
-      <w:r>
-        <w:rPr>
-          <w:sz w:val="24"/>
-          <w:szCs w:val="24"/>
-        </w:rPr>
-        <w:t>”</w:t>
+        <w:t>Creación del Repositorio perteneciente a la empresa “Orangesoft”</w:t>
       </w:r>
       <w:r>
         <w:rPr>
@@ -4145,7 +4274,7 @@
         </w:rPr>
       </w:pPr>
       <w:bookmarkStart w:id="12" w:name="_jz94e58ie4r1" w:colFirst="0" w:colLast="0"/>
-      <w:bookmarkStart w:id="13" w:name="_Toc87269675"/>
+      <w:bookmarkStart w:id="13" w:name="_Toc88687256"/>
       <w:bookmarkEnd w:id="12"/>
       <w:r>
         <w:rPr>
@@ -4239,8 +4368,8 @@
         <w:tblLook w:val="04A0" w:firstRow="1" w:lastRow="0" w:firstColumn="1" w:lastColumn="0" w:noHBand="0" w:noVBand="1"/>
       </w:tblPr>
       <w:tblGrid>
-        <w:gridCol w:w="2547"/>
-        <w:gridCol w:w="6469"/>
+        <w:gridCol w:w="3539"/>
+        <w:gridCol w:w="5477"/>
       </w:tblGrid>
       <w:tr>
         <w:trPr>
@@ -4249,7 +4378,7 @@
         </w:trPr>
         <w:tc>
           <w:tcPr>
-            <w:tcW w:w="2547" w:type="dxa"/>
+            <w:tcW w:w="3539" w:type="dxa"/>
             <w:shd w:val="clear" w:color="auto" w:fill="0779E4"/>
             <w:tcMar>
               <w:top w:w="100" w:type="dxa"/>
@@ -4288,7 +4417,7 @@
         </w:tc>
         <w:tc>
           <w:tcPr>
-            <w:tcW w:w="6469" w:type="dxa"/>
+            <w:tcW w:w="5477" w:type="dxa"/>
             <w:shd w:val="clear" w:color="auto" w:fill="0779E4"/>
             <w:tcMar>
               <w:top w:w="100" w:type="dxa"/>
@@ -4332,7 +4461,7 @@
         </w:trPr>
         <w:tc>
           <w:tcPr>
-            <w:tcW w:w="2547" w:type="dxa"/>
+            <w:tcW w:w="3539" w:type="dxa"/>
             <w:shd w:val="clear" w:color="auto" w:fill="AEE7E8"/>
             <w:tcMar>
               <w:top w:w="40" w:type="dxa"/>
@@ -4370,7 +4499,7 @@
         </w:tc>
         <w:tc>
           <w:tcPr>
-            <w:tcW w:w="6469" w:type="dxa"/>
+            <w:tcW w:w="5477" w:type="dxa"/>
             <w:shd w:val="clear" w:color="auto" w:fill="FAFDCB"/>
             <w:tcMar>
               <w:top w:w="100" w:type="dxa"/>
@@ -4431,7 +4560,7 @@
         </w:trPr>
         <w:tc>
           <w:tcPr>
-            <w:tcW w:w="2547" w:type="dxa"/>
+            <w:tcW w:w="3539" w:type="dxa"/>
             <w:shd w:val="clear" w:color="auto" w:fill="AEE7E8"/>
             <w:tcMar>
               <w:top w:w="40" w:type="dxa"/>
@@ -4469,7 +4598,7 @@
         </w:tc>
         <w:tc>
           <w:tcPr>
-            <w:tcW w:w="6469" w:type="dxa"/>
+            <w:tcW w:w="5477" w:type="dxa"/>
             <w:shd w:val="clear" w:color="auto" w:fill="FAFDCB"/>
             <w:tcMar>
               <w:top w:w="100" w:type="dxa"/>
@@ -4530,7 +4659,7 @@
         </w:trPr>
         <w:tc>
           <w:tcPr>
-            <w:tcW w:w="2547" w:type="dxa"/>
+            <w:tcW w:w="3539" w:type="dxa"/>
             <w:shd w:val="clear" w:color="auto" w:fill="AEE7E8"/>
             <w:tcMar>
               <w:top w:w="40" w:type="dxa"/>
@@ -4568,7 +4697,7 @@
         </w:tc>
         <w:tc>
           <w:tcPr>
-            <w:tcW w:w="6469" w:type="dxa"/>
+            <w:tcW w:w="5477" w:type="dxa"/>
             <w:shd w:val="clear" w:color="auto" w:fill="FAFDCB"/>
             <w:tcMar>
               <w:top w:w="100" w:type="dxa"/>
@@ -4632,29 +4761,7 @@
                 <w:szCs w:val="24"/>
                 <w:lang w:val="es-PE"/>
               </w:rPr>
-              <w:t xml:space="preserve">Se establecieron las actividades, ítems, nomenclatura de cada </w:t>
-            </w:r>
-            <w:proofErr w:type="spellStart"/>
-            <w:r>
-              <w:rPr>
-                <w:rFonts w:eastAsia="Times New Roman"/>
-                <w:color w:val="000000"/>
-                <w:sz w:val="24"/>
-                <w:szCs w:val="24"/>
-                <w:lang w:val="es-PE"/>
-              </w:rPr>
-              <w:t>item</w:t>
-            </w:r>
-            <w:proofErr w:type="spellEnd"/>
-            <w:r>
-              <w:rPr>
-                <w:rFonts w:eastAsia="Times New Roman"/>
-                <w:color w:val="000000"/>
-                <w:sz w:val="24"/>
-                <w:szCs w:val="24"/>
-                <w:lang w:val="es-PE"/>
-              </w:rPr>
-              <w:t xml:space="preserve">, </w:t>
+              <w:t xml:space="preserve">Se establecieron las actividades, ítems, nomenclatura de cada item, </w:t>
             </w:r>
             <w:r>
               <w:rPr>
@@ -4675,7 +4782,7 @@
         </w:trPr>
         <w:tc>
           <w:tcPr>
-            <w:tcW w:w="2547" w:type="dxa"/>
+            <w:tcW w:w="3539" w:type="dxa"/>
             <w:shd w:val="clear" w:color="auto" w:fill="AEE7E8"/>
             <w:tcMar>
               <w:top w:w="40" w:type="dxa"/>
@@ -4713,7 +4820,7 @@
         </w:tc>
         <w:tc>
           <w:tcPr>
-            <w:tcW w:w="6469" w:type="dxa"/>
+            <w:tcW w:w="5477" w:type="dxa"/>
             <w:shd w:val="clear" w:color="auto" w:fill="FAFDCB"/>
             <w:tcMar>
               <w:top w:w="100" w:type="dxa"/>
@@ -4784,7 +4891,7 @@
         </w:trPr>
         <w:tc>
           <w:tcPr>
-            <w:tcW w:w="2547" w:type="dxa"/>
+            <w:tcW w:w="3539" w:type="dxa"/>
             <w:shd w:val="clear" w:color="auto" w:fill="AEE7E8"/>
             <w:tcMar>
               <w:top w:w="40" w:type="dxa"/>
@@ -4834,7 +4941,7 @@
         </w:tc>
         <w:tc>
           <w:tcPr>
-            <w:tcW w:w="6469" w:type="dxa"/>
+            <w:tcW w:w="5477" w:type="dxa"/>
             <w:shd w:val="clear" w:color="auto" w:fill="FAFDCB"/>
             <w:tcMar>
               <w:top w:w="100" w:type="dxa"/>
@@ -4875,7 +4982,7 @@
         </w:trPr>
         <w:tc>
           <w:tcPr>
-            <w:tcW w:w="2547" w:type="dxa"/>
+            <w:tcW w:w="3539" w:type="dxa"/>
             <w:shd w:val="clear" w:color="auto" w:fill="AEE7E8"/>
             <w:tcMar>
               <w:top w:w="40" w:type="dxa"/>
@@ -4914,7 +5021,7 @@
         </w:tc>
         <w:tc>
           <w:tcPr>
-            <w:tcW w:w="6469" w:type="dxa"/>
+            <w:tcW w:w="5477" w:type="dxa"/>
             <w:shd w:val="clear" w:color="auto" w:fill="FAFDCB"/>
             <w:tcMar>
               <w:top w:w="100" w:type="dxa"/>
@@ -4955,7 +5062,7 @@
         </w:trPr>
         <w:tc>
           <w:tcPr>
-            <w:tcW w:w="2547" w:type="dxa"/>
+            <w:tcW w:w="3539" w:type="dxa"/>
             <w:shd w:val="clear" w:color="auto" w:fill="AEE7E8"/>
             <w:tcMar>
               <w:top w:w="40" w:type="dxa"/>
@@ -4971,14 +5078,6 @@
               <w:spacing w:before="240" w:after="240"/>
               <w:jc w:val="center"/>
               <w:rPr>
-                <w:rFonts w:ascii="Times New Roman" w:eastAsia="Times New Roman" w:hAnsi="Times New Roman" w:cs="Times New Roman"/>
-                <w:sz w:val="24"/>
-                <w:szCs w:val="24"/>
-                <w:lang w:val="es-PE"/>
-              </w:rPr>
-            </w:pPr>
-            <w:r>
-              <w:rPr>
                 <w:rFonts w:eastAsia="Times New Roman"/>
                 <w:b/>
                 <w:bCs/>
@@ -4987,13 +5086,48 @@
                 <w:szCs w:val="24"/>
                 <w:lang w:val="es-PE"/>
               </w:rPr>
+            </w:pPr>
+            <w:r>
+              <w:rPr>
+                <w:rFonts w:eastAsia="Times New Roman"/>
+                <w:b/>
+                <w:bCs/>
+                <w:color w:val="000000"/>
+                <w:sz w:val="24"/>
+                <w:szCs w:val="24"/>
+                <w:lang w:val="es-PE"/>
+              </w:rPr>
               <w:t>Especificar Requisitos del Software</w:t>
+            </w:r>
+          </w:p>
+          <w:p>
+            <w:pPr>
+              <w:spacing w:before="240" w:after="240"/>
+              <w:jc w:val="center"/>
+              <w:rPr>
+                <w:rFonts w:ascii="Times New Roman" w:eastAsia="Times New Roman" w:hAnsi="Times New Roman" w:cs="Times New Roman"/>
+                <w:sz w:val="24"/>
+                <w:szCs w:val="24"/>
+                <w:lang w:val="es-PE"/>
+              </w:rPr>
+            </w:pPr>
+            <w:r>
+              <w:rPr>
+                <w:rFonts w:eastAsia="Times New Roman"/>
+                <w:b/>
+                <w:bCs/>
+                <w:color w:val="000000"/>
+                <w:sz w:val="24"/>
+                <w:szCs w:val="24"/>
+                <w:lang w:val="es-PE"/>
+              </w:rPr>
+              <w:t>Verificar y Actualizar los Requisitos del Software</w:t>
             </w:r>
           </w:p>
         </w:tc>
         <w:tc>
           <w:tcPr>
-            <w:tcW w:w="6469" w:type="dxa"/>
+            <w:tcW w:w="5477" w:type="dxa"/>
             <w:shd w:val="clear" w:color="auto" w:fill="FAFDCB"/>
             <w:tcMar>
               <w:top w:w="100" w:type="dxa"/>
@@ -5009,21 +5143,44 @@
               <w:spacing w:before="240" w:after="240"/>
               <w:jc w:val="both"/>
               <w:rPr>
-                <w:rFonts w:ascii="Times New Roman" w:eastAsia="Times New Roman" w:hAnsi="Times New Roman" w:cs="Times New Roman"/>
-                <w:sz w:val="24"/>
-                <w:szCs w:val="24"/>
-                <w:lang w:val="es-PE"/>
-              </w:rPr>
-            </w:pPr>
-            <w:r>
-              <w:rPr>
                 <w:rFonts w:eastAsia="Times New Roman"/>
                 <w:color w:val="000000"/>
                 <w:sz w:val="24"/>
                 <w:szCs w:val="24"/>
                 <w:lang w:val="es-PE"/>
               </w:rPr>
-              <w:t>Se identificaron las funcionalidades, así como los requerimientos tanto funcionales como no funcionales, las cuales nos permitirá conocer las características propias del software.</w:t>
+            </w:pPr>
+            <w:r>
+              <w:rPr>
+                <w:rFonts w:eastAsia="Times New Roman"/>
+                <w:color w:val="000000"/>
+                <w:sz w:val="24"/>
+                <w:szCs w:val="24"/>
+                <w:lang w:val="es-PE"/>
+              </w:rPr>
+              <w:t xml:space="preserve">Para el Hito 1, se identificaron las funcionalidades, así como los requerimientos tanto funcionales como no funcionales, las cuales nos permitirá conocer las características propias del software. </w:t>
+            </w:r>
+          </w:p>
+          <w:p>
+            <w:pPr>
+              <w:spacing w:before="240" w:after="240"/>
+              <w:jc w:val="both"/>
+              <w:rPr>
+                <w:rFonts w:ascii="Times New Roman" w:eastAsia="Times New Roman" w:hAnsi="Times New Roman" w:cs="Times New Roman"/>
+                <w:sz w:val="24"/>
+                <w:szCs w:val="24"/>
+                <w:lang w:val="es-PE"/>
+              </w:rPr>
+            </w:pPr>
+            <w:r>
+              <w:rPr>
+                <w:rFonts w:eastAsia="Times New Roman"/>
+                <w:color w:val="000000"/>
+                <w:sz w:val="24"/>
+                <w:szCs w:val="24"/>
+                <w:lang w:val="es-PE"/>
+              </w:rPr>
+              <w:t>Para el Hito 2, se agregó un nuevo requisito debido a la importancia del sitio web. Asimismo, se realizaron los cambios y verificación del documento.</w:t>
             </w:r>
           </w:p>
         </w:tc>
@@ -5034,7 +5191,7 @@
         </w:trPr>
         <w:tc>
           <w:tcPr>
-            <w:tcW w:w="2547" w:type="dxa"/>
+            <w:tcW w:w="3539" w:type="dxa"/>
             <w:shd w:val="clear" w:color="auto" w:fill="AEE7E8"/>
             <w:tcMar>
               <w:top w:w="40" w:type="dxa"/>
@@ -5050,14 +5207,6 @@
               <w:spacing w:before="240" w:after="240"/>
               <w:jc w:val="center"/>
               <w:rPr>
-                <w:rFonts w:ascii="Times New Roman" w:eastAsia="Times New Roman" w:hAnsi="Times New Roman" w:cs="Times New Roman"/>
-                <w:sz w:val="24"/>
-                <w:szCs w:val="24"/>
-                <w:lang w:val="es-PE"/>
-              </w:rPr>
-            </w:pPr>
-            <w:r>
-              <w:rPr>
                 <w:rFonts w:eastAsia="Times New Roman"/>
                 <w:b/>
                 <w:bCs/>
@@ -5066,13 +5215,48 @@
                 <w:szCs w:val="24"/>
                 <w:lang w:val="es-PE"/>
               </w:rPr>
-              <w:t>Proponer el diseño inicial de la Interface Web (UI)</w:t>
+            </w:pPr>
+            <w:r>
+              <w:rPr>
+                <w:rFonts w:eastAsia="Times New Roman"/>
+                <w:b/>
+                <w:bCs/>
+                <w:color w:val="000000"/>
+                <w:sz w:val="24"/>
+                <w:szCs w:val="24"/>
+                <w:lang w:val="es-PE"/>
+              </w:rPr>
+              <w:t>Proponer el diseño inicial de la Interfaz Web (UI)</w:t>
+            </w:r>
+          </w:p>
+          <w:p>
+            <w:pPr>
+              <w:spacing w:before="240" w:after="240"/>
+              <w:jc w:val="center"/>
+              <w:rPr>
+                <w:rFonts w:ascii="Times New Roman" w:eastAsia="Times New Roman" w:hAnsi="Times New Roman" w:cs="Times New Roman"/>
+                <w:sz w:val="24"/>
+                <w:szCs w:val="24"/>
+                <w:lang w:val="es-PE"/>
+              </w:rPr>
+            </w:pPr>
+            <w:r>
+              <w:rPr>
+                <w:rFonts w:eastAsia="Times New Roman"/>
+                <w:b/>
+                <w:bCs/>
+                <w:color w:val="000000"/>
+                <w:sz w:val="24"/>
+                <w:szCs w:val="24"/>
+                <w:lang w:val="es-PE"/>
+              </w:rPr>
+              <w:t>Verificar y Actualizar documento de Especificación de UI</w:t>
             </w:r>
           </w:p>
         </w:tc>
         <w:tc>
           <w:tcPr>
-            <w:tcW w:w="6469" w:type="dxa"/>
+            <w:tcW w:w="5477" w:type="dxa"/>
             <w:shd w:val="clear" w:color="auto" w:fill="FAFDCB"/>
             <w:tcMar>
               <w:top w:w="100" w:type="dxa"/>
@@ -5088,21 +5272,45 @@
               <w:spacing w:before="240" w:after="240"/>
               <w:jc w:val="both"/>
               <w:rPr>
-                <w:rFonts w:ascii="Times New Roman" w:eastAsia="Times New Roman" w:hAnsi="Times New Roman" w:cs="Times New Roman"/>
-                <w:sz w:val="24"/>
-                <w:szCs w:val="24"/>
-                <w:lang w:val="es-PE"/>
-              </w:rPr>
-            </w:pPr>
-            <w:r>
-              <w:rPr>
                 <w:rFonts w:eastAsia="Times New Roman"/>
                 <w:color w:val="000000"/>
                 <w:sz w:val="24"/>
                 <w:szCs w:val="24"/>
                 <w:lang w:val="es-PE"/>
               </w:rPr>
-              <w:t>Se escogió la paleta de  colores  y se hizo el diseño inicial de las interfaces de los módulos información de la página y autentificación del usuario con la herramienta FIGMA.</w:t>
+            </w:pPr>
+            <w:r>
+              <w:rPr>
+                <w:rFonts w:eastAsia="Times New Roman"/>
+                <w:color w:val="000000"/>
+                <w:sz w:val="24"/>
+                <w:szCs w:val="24"/>
+                <w:lang w:val="es-PE"/>
+              </w:rPr>
+              <w:t>Para el Hito 1, se escogió la paleta de  colores  y se hizo el diseño inicial de las interfaces de los módulos información de la página y autentificación del usuario con la herramienta FIGMA.</w:t>
+            </w:r>
+          </w:p>
+          <w:p>
+            <w:pPr>
+              <w:spacing w:before="240" w:after="240"/>
+              <w:jc w:val="both"/>
+              <w:rPr>
+                <w:rFonts w:eastAsia="Times New Roman"/>
+                <w:color w:val="000000"/>
+                <w:sz w:val="24"/>
+                <w:szCs w:val="24"/>
+                <w:lang w:val="es-PE"/>
+              </w:rPr>
+            </w:pPr>
+            <w:r>
+              <w:rPr>
+                <w:rFonts w:eastAsia="Times New Roman"/>
+                <w:color w:val="000000"/>
+                <w:sz w:val="24"/>
+                <w:szCs w:val="24"/>
+                <w:lang w:val="es-PE"/>
+              </w:rPr>
+              <w:t>Para el Hito 2, se agregaron las interfaces que corresponden al módulo cliente (vistas 04, 05, 06, 07 y 08) en la herramienta figma. además. se actualizó y verificó los módulos anteriores. Asimismo, se realizaron los cambios y verificación del documento.</w:t>
             </w:r>
           </w:p>
         </w:tc>
@@ -5113,7 +5321,7 @@
         </w:trPr>
         <w:tc>
           <w:tcPr>
-            <w:tcW w:w="2547" w:type="dxa"/>
+            <w:tcW w:w="3539" w:type="dxa"/>
             <w:shd w:val="clear" w:color="auto" w:fill="AEE7E8"/>
             <w:tcMar>
               <w:top w:w="40" w:type="dxa"/>
@@ -5151,7 +5359,7 @@
         </w:tc>
         <w:tc>
           <w:tcPr>
-            <w:tcW w:w="6469" w:type="dxa"/>
+            <w:tcW w:w="5477" w:type="dxa"/>
             <w:shd w:val="clear" w:color="auto" w:fill="FAFDCB"/>
             <w:tcMar>
               <w:top w:w="100" w:type="dxa"/>
@@ -5192,7 +5400,7 @@
         </w:trPr>
         <w:tc>
           <w:tcPr>
-            <w:tcW w:w="2547" w:type="dxa"/>
+            <w:tcW w:w="3539" w:type="dxa"/>
             <w:shd w:val="clear" w:color="auto" w:fill="AEE7E8"/>
             <w:tcMar>
               <w:top w:w="40" w:type="dxa"/>
@@ -5208,14 +5416,6 @@
               <w:spacing w:before="240" w:after="240"/>
               <w:jc w:val="center"/>
               <w:rPr>
-                <w:rFonts w:ascii="Times New Roman" w:eastAsia="Times New Roman" w:hAnsi="Times New Roman" w:cs="Times New Roman"/>
-                <w:sz w:val="24"/>
-                <w:szCs w:val="24"/>
-                <w:lang w:val="es-PE"/>
-              </w:rPr>
-            </w:pPr>
-            <w:r>
-              <w:rPr>
                 <w:rFonts w:eastAsia="Times New Roman"/>
                 <w:b/>
                 <w:bCs/>
@@ -5224,13 +5424,48 @@
                 <w:szCs w:val="24"/>
                 <w:lang w:val="es-PE"/>
               </w:rPr>
+            </w:pPr>
+            <w:r>
+              <w:rPr>
+                <w:rFonts w:eastAsia="Times New Roman"/>
+                <w:b/>
+                <w:bCs/>
+                <w:color w:val="000000"/>
+                <w:sz w:val="24"/>
+                <w:szCs w:val="24"/>
+                <w:lang w:val="es-PE"/>
+              </w:rPr>
               <w:t>Especificar el diseño de la Base de Datos</w:t>
+            </w:r>
+          </w:p>
+          <w:p>
+            <w:pPr>
+              <w:spacing w:before="240" w:after="240"/>
+              <w:jc w:val="center"/>
+              <w:rPr>
+                <w:rFonts w:ascii="Times New Roman" w:eastAsia="Times New Roman" w:hAnsi="Times New Roman" w:cs="Times New Roman"/>
+                <w:sz w:val="24"/>
+                <w:szCs w:val="24"/>
+                <w:lang w:val="es-PE"/>
+              </w:rPr>
+            </w:pPr>
+            <w:r>
+              <w:rPr>
+                <w:rFonts w:eastAsia="Times New Roman"/>
+                <w:b/>
+                <w:bCs/>
+                <w:color w:val="000000"/>
+                <w:sz w:val="24"/>
+                <w:szCs w:val="24"/>
+                <w:lang w:val="es-PE"/>
+              </w:rPr>
+              <w:t>Verificar y Actualizar documento de Especificación de la Base de Datos</w:t>
             </w:r>
           </w:p>
         </w:tc>
         <w:tc>
           <w:tcPr>
-            <w:tcW w:w="6469" w:type="dxa"/>
+            <w:tcW w:w="5477" w:type="dxa"/>
             <w:shd w:val="clear" w:color="auto" w:fill="FAFDCB"/>
             <w:tcMar>
               <w:top w:w="100" w:type="dxa"/>
@@ -5291,7 +5526,7 @@
         </w:trPr>
         <w:tc>
           <w:tcPr>
-            <w:tcW w:w="2547" w:type="dxa"/>
+            <w:tcW w:w="3539" w:type="dxa"/>
             <w:shd w:val="clear" w:color="auto" w:fill="AEE7E8"/>
             <w:tcMar>
               <w:top w:w="40" w:type="dxa"/>
@@ -5323,13 +5558,14 @@
                 <w:szCs w:val="24"/>
                 <w:lang w:val="es-PE"/>
               </w:rPr>
+              <w:lastRenderedPageBreak/>
               <w:t>Especificar la Arquitectura y Diseño del Software</w:t>
             </w:r>
           </w:p>
         </w:tc>
         <w:tc>
           <w:tcPr>
-            <w:tcW w:w="6469" w:type="dxa"/>
+            <w:tcW w:w="5477" w:type="dxa"/>
             <w:shd w:val="clear" w:color="auto" w:fill="FAFDCB"/>
             <w:tcMar>
               <w:top w:w="100" w:type="dxa"/>
@@ -5360,9 +5596,8 @@
                 <w:szCs w:val="24"/>
                 <w:lang w:val="es-PE"/>
               </w:rPr>
-              <w:t xml:space="preserve">Se logró el desarrollo del primer diseño de capa arquitectónica del proyecto </w:t>
-            </w:r>
-            <w:proofErr w:type="spellStart"/>
+              <w:t xml:space="preserve">Para el Hito 1, se realizó un previo análisis para describir las entidades que usará el </w:t>
+            </w:r>
             <w:r>
               <w:rPr>
                 <w:rFonts w:eastAsia="Times New Roman"/>
@@ -5371,9 +5606,8 @@
                 <w:szCs w:val="24"/>
                 <w:lang w:val="es-PE"/>
               </w:rPr>
-              <w:t>Meal</w:t>
-            </w:r>
-            <w:proofErr w:type="spellEnd"/>
+              <w:t>proyecto,</w:t>
+            </w:r>
             <w:r>
               <w:rPr>
                 <w:rFonts w:eastAsia="Times New Roman"/>
@@ -5382,73 +5616,7 @@
                 <w:szCs w:val="24"/>
                 <w:lang w:val="es-PE"/>
               </w:rPr>
-              <w:t xml:space="preserve"> </w:t>
-            </w:r>
-            <w:proofErr w:type="spellStart"/>
-            <w:r>
-              <w:rPr>
-                <w:rFonts w:eastAsia="Times New Roman"/>
-                <w:color w:val="000000"/>
-                <w:sz w:val="24"/>
-                <w:szCs w:val="24"/>
-                <w:lang w:val="es-PE"/>
-              </w:rPr>
-              <w:t>Planner</w:t>
-            </w:r>
-            <w:proofErr w:type="spellEnd"/>
-            <w:r>
-              <w:rPr>
-                <w:rFonts w:eastAsia="Times New Roman"/>
-                <w:color w:val="000000"/>
-                <w:sz w:val="24"/>
-                <w:szCs w:val="24"/>
-                <w:lang w:val="es-PE"/>
-              </w:rPr>
-              <w:t xml:space="preserve">. Además, se detallaron las herramientas, framework a utilizar en cada capa arquitectónica de la página web </w:t>
-            </w:r>
-            <w:proofErr w:type="spellStart"/>
-            <w:r>
-              <w:rPr>
-                <w:rFonts w:eastAsia="Times New Roman"/>
-                <w:color w:val="000000"/>
-                <w:sz w:val="24"/>
-                <w:szCs w:val="24"/>
-                <w:lang w:val="es-PE"/>
-              </w:rPr>
-              <w:t>Meal</w:t>
-            </w:r>
-            <w:proofErr w:type="spellEnd"/>
-            <w:r>
-              <w:rPr>
-                <w:rFonts w:eastAsia="Times New Roman"/>
-                <w:color w:val="000000"/>
-                <w:sz w:val="24"/>
-                <w:szCs w:val="24"/>
-                <w:lang w:val="es-PE"/>
-              </w:rPr>
-              <w:t xml:space="preserve"> </w:t>
-            </w:r>
-            <w:proofErr w:type="spellStart"/>
-            <w:r>
-              <w:rPr>
-                <w:rFonts w:eastAsia="Times New Roman"/>
-                <w:color w:val="000000"/>
-                <w:sz w:val="24"/>
-                <w:szCs w:val="24"/>
-                <w:lang w:val="es-PE"/>
-              </w:rPr>
-              <w:t>Planner</w:t>
-            </w:r>
-            <w:proofErr w:type="spellEnd"/>
-            <w:r>
-              <w:rPr>
-                <w:rFonts w:eastAsia="Times New Roman"/>
-                <w:color w:val="000000"/>
-                <w:sz w:val="24"/>
-                <w:szCs w:val="24"/>
-                <w:lang w:val="es-PE"/>
-              </w:rPr>
-              <w:t xml:space="preserve">. </w:t>
+              <w:t xml:space="preserve"> así como sus campos y tipos de datos. Además, se representó la base de datos a través del esquema conceptual.</w:t>
             </w:r>
           </w:p>
           <w:p>
@@ -5470,18 +5638,1666 @@
                 <w:szCs w:val="24"/>
                 <w:lang w:val="es-PE"/>
               </w:rPr>
-              <w:t>En la parte de diseño del software, se listó el impacto por módulo y proyecto durante el desarrollo de este.</w:t>
+              <w:t>Para el Hito 2, se realizó las especificaciones de Software y Hardware, la actualización de la Entidad Usuario perteneciente al Análisis de Modelo de Datos y el Diseño de la Base de Datos. Adicionalmente, se incluyó un anexo en donde se muestra los Tipos de Datos. Asimismo, se realizaron los cambios y verificación del documento.</w:t>
             </w:r>
           </w:p>
         </w:tc>
       </w:tr>
     </w:tbl>
     <w:p/>
+    <w:p>
+      <w:pPr>
+        <w:pStyle w:val="Ttulo1"/>
+        <w:numPr>
+          <w:ilvl w:val="0"/>
+          <w:numId w:val="2"/>
+        </w:numPr>
+        <w:spacing w:before="240" w:after="240"/>
+        <w:ind w:left="360"/>
+        <w:rPr>
+          <w:b/>
+          <w:bCs/>
+          <w:color w:val="000099"/>
+          <w:sz w:val="36"/>
+          <w:szCs w:val="36"/>
+        </w:rPr>
+      </w:pPr>
+      <w:bookmarkStart w:id="14" w:name="_Toc88687257"/>
+      <w:r>
+        <w:rPr>
+          <w:b/>
+          <w:bCs/>
+          <w:color w:val="000099"/>
+          <w:sz w:val="36"/>
+          <w:szCs w:val="36"/>
+        </w:rPr>
+        <w:t>Desarrollo del Software</w:t>
+      </w:r>
+      <w:bookmarkEnd w:id="14"/>
+      <w:r>
+        <w:rPr>
+          <w:b/>
+          <w:bCs/>
+          <w:color w:val="000099"/>
+          <w:sz w:val="36"/>
+          <w:szCs w:val="36"/>
+        </w:rPr>
+        <w:t xml:space="preserve"> </w:t>
+      </w:r>
+    </w:p>
+    <w:p>
+      <w:pPr>
+        <w:spacing w:before="240" w:after="240" w:line="360" w:lineRule="auto"/>
+        <w:ind w:left="360"/>
+        <w:jc w:val="center"/>
+        <w:rPr>
+          <w:rFonts w:eastAsia="Times New Roman"/>
+          <w:b/>
+          <w:bCs/>
+          <w:color w:val="000000"/>
+          <w:sz w:val="24"/>
+          <w:szCs w:val="24"/>
+          <w:lang w:val="es-PE"/>
+        </w:rPr>
+      </w:pPr>
+      <w:r>
+        <w:rPr>
+          <w:rFonts w:eastAsia="Times New Roman"/>
+          <w:b/>
+          <w:bCs/>
+          <w:color w:val="000000"/>
+          <w:sz w:val="24"/>
+          <w:szCs w:val="24"/>
+          <w:lang w:val="es-PE"/>
+        </w:rPr>
+        <w:t>Módulo Página Principal</w:t>
+      </w:r>
+    </w:p>
+    <w:p>
+      <w:pPr>
+        <w:spacing w:before="240" w:after="240" w:line="360" w:lineRule="auto"/>
+        <w:ind w:left="360"/>
+        <w:rPr>
+          <w:rFonts w:ascii="Times New Roman" w:eastAsia="Times New Roman" w:hAnsi="Times New Roman" w:cs="Times New Roman"/>
+          <w:sz w:val="28"/>
+          <w:szCs w:val="28"/>
+          <w:lang w:val="es-PE"/>
+        </w:rPr>
+      </w:pPr>
+      <w:r>
+        <w:rPr>
+          <w:rFonts w:eastAsia="Times New Roman"/>
+          <w:color w:val="000000"/>
+          <w:sz w:val="24"/>
+          <w:szCs w:val="24"/>
+          <w:lang w:val="es-PE"/>
+        </w:rPr>
+        <w:t>Este es el primer módulo establecido del Proyecto Meal Planner (HU_001):</w:t>
+      </w:r>
+    </w:p>
+    <w:p>
+      <w:pPr>
+        <w:spacing w:before="240" w:after="240" w:line="360" w:lineRule="auto"/>
+        <w:jc w:val="center"/>
+        <w:rPr>
+          <w:rFonts w:ascii="Times New Roman" w:eastAsia="Times New Roman" w:hAnsi="Times New Roman" w:cs="Times New Roman"/>
+          <w:sz w:val="28"/>
+          <w:szCs w:val="28"/>
+          <w:lang w:val="es-PE"/>
+        </w:rPr>
+      </w:pPr>
+      <w:r>
+        <w:rPr>
+          <w:noProof/>
+          <w:sz w:val="24"/>
+          <w:szCs w:val="24"/>
+          <w:bdr w:val="none" w:sz="0" w:space="0" w:color="auto" w:frame="1"/>
+          <w:lang w:val="es-PE"/>
+        </w:rPr>
+        <w:drawing>
+          <wp:inline distT="0" distB="0" distL="0" distR="0" wp14:anchorId="36D1B2CF" wp14:editId="729AD636">
+            <wp:extent cx="5534025" cy="3453094"/>
+            <wp:effectExtent l="114300" t="114300" r="104775" b="109855"/>
+            <wp:docPr id="16" name="Imagen 16"/>
+            <wp:cNvGraphicFramePr>
+              <a:graphicFrameLocks xmlns:a="http://schemas.openxmlformats.org/drawingml/2006/main" noChangeAspect="1"/>
+            </wp:cNvGraphicFramePr>
+            <a:graphic xmlns:a="http://schemas.openxmlformats.org/drawingml/2006/main">
+              <a:graphicData uri="http://schemas.openxmlformats.org/drawingml/2006/picture">
+                <pic:pic xmlns:pic="http://schemas.openxmlformats.org/drawingml/2006/picture">
+                  <pic:nvPicPr>
+                    <pic:cNvPr id="0" name="Picture 2"/>
+                    <pic:cNvPicPr>
+                      <a:picLocks noChangeAspect="1" noChangeArrowheads="1"/>
+                    </pic:cNvPicPr>
+                  </pic:nvPicPr>
+                  <pic:blipFill>
+                    <a:blip r:embed="rId12">
+                      <a:extLst>
+                        <a:ext uri="{28A0092B-C50C-407E-A947-70E740481C1C}">
+                          <a14:useLocalDpi xmlns:a14="http://schemas.microsoft.com/office/drawing/2010/main" val="0"/>
+                        </a:ext>
+                      </a:extLst>
+                    </a:blip>
+                    <a:srcRect/>
+                    <a:stretch>
+                      <a:fillRect/>
+                    </a:stretch>
+                  </pic:blipFill>
+                  <pic:spPr bwMode="auto">
+                    <a:xfrm>
+                      <a:off x="0" y="0"/>
+                      <a:ext cx="5538311" cy="3455768"/>
+                    </a:xfrm>
+                    <a:prstGeom prst="rect">
+                      <a:avLst/>
+                    </a:prstGeom>
+                    <a:noFill/>
+                    <a:ln>
+                      <a:noFill/>
+                    </a:ln>
+                    <a:effectLst>
+                      <a:glow rad="101600">
+                        <a:schemeClr val="accent5">
+                          <a:satMod val="175000"/>
+                          <a:alpha val="40000"/>
+                        </a:schemeClr>
+                      </a:glow>
+                    </a:effectLst>
+                  </pic:spPr>
+                </pic:pic>
+              </a:graphicData>
+            </a:graphic>
+          </wp:inline>
+        </w:drawing>
+      </w:r>
+    </w:p>
+    <w:p>
+      <w:pPr>
+        <w:spacing w:before="240" w:after="240" w:line="360" w:lineRule="auto"/>
+        <w:jc w:val="center"/>
+        <w:rPr>
+          <w:rFonts w:ascii="Times New Roman" w:eastAsia="Times New Roman" w:hAnsi="Times New Roman" w:cs="Times New Roman"/>
+          <w:sz w:val="28"/>
+          <w:szCs w:val="28"/>
+          <w:lang w:val="es-PE"/>
+        </w:rPr>
+      </w:pPr>
+      <w:r>
+        <w:rPr>
+          <w:noProof/>
+          <w:sz w:val="24"/>
+          <w:szCs w:val="24"/>
+          <w:bdr w:val="none" w:sz="0" w:space="0" w:color="auto" w:frame="1"/>
+          <w:lang w:val="es-PE"/>
+        </w:rPr>
+        <w:lastRenderedPageBreak/>
+        <w:drawing>
+          <wp:inline distT="0" distB="0" distL="0" distR="0" wp14:anchorId="25C5890A" wp14:editId="3F19DE3B">
+            <wp:extent cx="5243193" cy="2543175"/>
+            <wp:effectExtent l="114300" t="114300" r="110490" b="104775"/>
+            <wp:docPr id="15" name="Imagen 15"/>
+            <wp:cNvGraphicFramePr>
+              <a:graphicFrameLocks xmlns:a="http://schemas.openxmlformats.org/drawingml/2006/main" noChangeAspect="1"/>
+            </wp:cNvGraphicFramePr>
+            <a:graphic xmlns:a="http://schemas.openxmlformats.org/drawingml/2006/main">
+              <a:graphicData uri="http://schemas.openxmlformats.org/drawingml/2006/picture">
+                <pic:pic xmlns:pic="http://schemas.openxmlformats.org/drawingml/2006/picture">
+                  <pic:nvPicPr>
+                    <pic:cNvPr id="0" name="Picture 3"/>
+                    <pic:cNvPicPr>
+                      <a:picLocks noChangeAspect="1" noChangeArrowheads="1"/>
+                    </pic:cNvPicPr>
+                  </pic:nvPicPr>
+                  <pic:blipFill>
+                    <a:blip r:embed="rId13">
+                      <a:extLst>
+                        <a:ext uri="{28A0092B-C50C-407E-A947-70E740481C1C}">
+                          <a14:useLocalDpi xmlns:a14="http://schemas.microsoft.com/office/drawing/2010/main" val="0"/>
+                        </a:ext>
+                      </a:extLst>
+                    </a:blip>
+                    <a:srcRect/>
+                    <a:stretch>
+                      <a:fillRect/>
+                    </a:stretch>
+                  </pic:blipFill>
+                  <pic:spPr bwMode="auto">
+                    <a:xfrm>
+                      <a:off x="0" y="0"/>
+                      <a:ext cx="5255583" cy="2549185"/>
+                    </a:xfrm>
+                    <a:prstGeom prst="rect">
+                      <a:avLst/>
+                    </a:prstGeom>
+                    <a:noFill/>
+                    <a:ln>
+                      <a:noFill/>
+                    </a:ln>
+                    <a:effectLst>
+                      <a:glow rad="101600">
+                        <a:schemeClr val="accent5">
+                          <a:satMod val="175000"/>
+                          <a:alpha val="40000"/>
+                        </a:schemeClr>
+                      </a:glow>
+                    </a:effectLst>
+                  </pic:spPr>
+                </pic:pic>
+              </a:graphicData>
+            </a:graphic>
+          </wp:inline>
+        </w:drawing>
+      </w:r>
+    </w:p>
+    <w:p>
+      <w:pPr>
+        <w:spacing w:after="240"/>
+        <w:ind w:left="360"/>
+        <w:jc w:val="both"/>
+        <w:rPr>
+          <w:rFonts w:ascii="Times New Roman" w:eastAsia="Times New Roman" w:hAnsi="Times New Roman" w:cs="Times New Roman"/>
+          <w:sz w:val="28"/>
+          <w:szCs w:val="28"/>
+          <w:lang w:val="es-PE"/>
+        </w:rPr>
+      </w:pPr>
+      <w:r>
+        <w:rPr>
+          <w:rFonts w:eastAsia="Times New Roman"/>
+          <w:color w:val="000000"/>
+          <w:sz w:val="24"/>
+          <w:szCs w:val="24"/>
+          <w:lang w:val="es-PE"/>
+        </w:rPr>
+        <w:t>Estas 2 imágenes corresponden al código del módulo del home que realizó el equipo de desarrollo (</w:t>
+      </w:r>
+      <w:r>
+        <w:rPr>
+          <w:rFonts w:eastAsia="Times New Roman"/>
+          <w:color w:val="000000"/>
+          <w:sz w:val="24"/>
+          <w:szCs w:val="24"/>
+          <w:lang w:val="es-PE"/>
+        </w:rPr>
+        <w:t xml:space="preserve">Frontend)  </w:t>
+      </w:r>
+      <w:r>
+        <w:rPr>
+          <w:rFonts w:eastAsia="Times New Roman"/>
+          <w:color w:val="000000"/>
+          <w:sz w:val="24"/>
+          <w:szCs w:val="24"/>
+          <w:lang w:val="es-PE"/>
+        </w:rPr>
+        <w:t>en Visual Studio Code. Además, en las siguientes imágenes, se muestra el código realizado (</w:t>
+      </w:r>
+      <w:r>
+        <w:rPr>
+          <w:rFonts w:eastAsia="Times New Roman"/>
+          <w:color w:val="000000"/>
+          <w:sz w:val="24"/>
+          <w:szCs w:val="24"/>
+          <w:lang w:val="es-PE"/>
+        </w:rPr>
+        <w:t>Frontend</w:t>
+      </w:r>
+      <w:r>
+        <w:rPr>
+          <w:rFonts w:eastAsia="Times New Roman"/>
+          <w:color w:val="000000"/>
+          <w:sz w:val="24"/>
+          <w:szCs w:val="24"/>
+          <w:lang w:val="es-PE"/>
+        </w:rPr>
+        <w:t xml:space="preserve"> y </w:t>
+      </w:r>
+      <w:r>
+        <w:rPr>
+          <w:rFonts w:eastAsia="Times New Roman"/>
+          <w:color w:val="000000"/>
+          <w:sz w:val="24"/>
+          <w:szCs w:val="24"/>
+          <w:lang w:val="es-PE"/>
+        </w:rPr>
+        <w:t>Backend</w:t>
+      </w:r>
+      <w:r>
+        <w:rPr>
+          <w:rFonts w:eastAsia="Times New Roman"/>
+          <w:color w:val="000000"/>
+          <w:sz w:val="24"/>
+          <w:szCs w:val="24"/>
+          <w:lang w:val="es-PE"/>
+        </w:rPr>
+        <w:t xml:space="preserve">) para el </w:t>
+      </w:r>
+      <w:r>
+        <w:rPr>
+          <w:rFonts w:eastAsia="Times New Roman"/>
+          <w:color w:val="000000"/>
+          <w:sz w:val="24"/>
+          <w:szCs w:val="24"/>
+          <w:lang w:val="es-PE"/>
+        </w:rPr>
+        <w:t>Heade</w:t>
+      </w:r>
+      <w:r>
+        <w:rPr>
+          <w:rFonts w:eastAsia="Times New Roman"/>
+          <w:color w:val="000000"/>
+          <w:sz w:val="24"/>
+          <w:szCs w:val="24"/>
+          <w:lang w:val="es-PE"/>
+        </w:rPr>
+        <w:t xml:space="preserve">r y </w:t>
+      </w:r>
+      <w:r>
+        <w:rPr>
+          <w:rFonts w:eastAsia="Times New Roman"/>
+          <w:color w:val="000000"/>
+          <w:sz w:val="24"/>
+          <w:szCs w:val="24"/>
+          <w:lang w:val="es-PE"/>
+        </w:rPr>
+        <w:t>Footer</w:t>
+      </w:r>
+      <w:r>
+        <w:rPr>
+          <w:rFonts w:eastAsia="Times New Roman"/>
+          <w:color w:val="000000"/>
+          <w:sz w:val="24"/>
+          <w:szCs w:val="24"/>
+          <w:lang w:val="es-PE"/>
+        </w:rPr>
+        <w:t xml:space="preserve"> de la página:</w:t>
+      </w:r>
+    </w:p>
+    <w:p>
+      <w:pPr>
+        <w:spacing w:before="240" w:after="240" w:line="240" w:lineRule="auto"/>
+        <w:ind w:left="720"/>
+        <w:rPr>
+          <w:rFonts w:ascii="Times New Roman" w:eastAsia="Times New Roman" w:hAnsi="Times New Roman" w:cs="Times New Roman"/>
+          <w:b/>
+          <w:bCs/>
+          <w:i/>
+          <w:iCs/>
+          <w:color w:val="7030A0"/>
+          <w:sz w:val="28"/>
+          <w:szCs w:val="28"/>
+          <w:u w:val="single"/>
+          <w:lang w:val="es-PE"/>
+        </w:rPr>
+      </w:pPr>
+      <w:r>
+        <w:rPr>
+          <w:rFonts w:eastAsia="Times New Roman"/>
+          <w:b/>
+          <w:bCs/>
+          <w:i/>
+          <w:iCs/>
+          <w:color w:val="7030A0"/>
+          <w:sz w:val="24"/>
+          <w:szCs w:val="24"/>
+          <w:u w:val="single"/>
+          <w:lang w:val="es-PE"/>
+        </w:rPr>
+        <w:t xml:space="preserve">Código del </w:t>
+      </w:r>
+      <w:r>
+        <w:rPr>
+          <w:rFonts w:eastAsia="Times New Roman"/>
+          <w:b/>
+          <w:bCs/>
+          <w:i/>
+          <w:iCs/>
+          <w:color w:val="7030A0"/>
+          <w:sz w:val="24"/>
+          <w:szCs w:val="24"/>
+          <w:u w:val="single"/>
+          <w:lang w:val="es-PE"/>
+        </w:rPr>
+        <w:t>H</w:t>
+      </w:r>
+      <w:r>
+        <w:rPr>
+          <w:rFonts w:eastAsia="Times New Roman"/>
+          <w:b/>
+          <w:bCs/>
+          <w:i/>
+          <w:iCs/>
+          <w:color w:val="7030A0"/>
+          <w:sz w:val="24"/>
+          <w:szCs w:val="24"/>
+          <w:u w:val="single"/>
+          <w:lang w:val="es-PE"/>
+        </w:rPr>
+        <w:t>eader</w:t>
+      </w:r>
+      <w:r>
+        <w:rPr>
+          <w:rFonts w:eastAsia="Times New Roman"/>
+          <w:b/>
+          <w:bCs/>
+          <w:i/>
+          <w:iCs/>
+          <w:color w:val="7030A0"/>
+          <w:sz w:val="24"/>
+          <w:szCs w:val="24"/>
+          <w:u w:val="single"/>
+          <w:lang w:val="es-PE"/>
+        </w:rPr>
+        <w:t>:</w:t>
+      </w:r>
+    </w:p>
+    <w:p>
+      <w:pPr>
+        <w:spacing w:before="240" w:after="240" w:line="360" w:lineRule="auto"/>
+        <w:jc w:val="center"/>
+        <w:rPr>
+          <w:rFonts w:ascii="Times New Roman" w:eastAsia="Times New Roman" w:hAnsi="Times New Roman" w:cs="Times New Roman"/>
+          <w:sz w:val="28"/>
+          <w:szCs w:val="28"/>
+          <w:lang w:val="es-PE"/>
+        </w:rPr>
+      </w:pPr>
+      <w:r>
+        <w:rPr>
+          <w:noProof/>
+          <w:sz w:val="24"/>
+          <w:szCs w:val="24"/>
+          <w:bdr w:val="none" w:sz="0" w:space="0" w:color="auto" w:frame="1"/>
+          <w:lang w:val="es-PE"/>
+        </w:rPr>
+        <w:drawing>
+          <wp:inline distT="0" distB="0" distL="0" distR="0" wp14:anchorId="2627164E" wp14:editId="35E6B78D">
+            <wp:extent cx="4953438" cy="4171950"/>
+            <wp:effectExtent l="114300" t="114300" r="114300" b="114300"/>
+            <wp:docPr id="14" name="Imagen 14"/>
+            <wp:cNvGraphicFramePr>
+              <a:graphicFrameLocks xmlns:a="http://schemas.openxmlformats.org/drawingml/2006/main" noChangeAspect="1"/>
+            </wp:cNvGraphicFramePr>
+            <a:graphic xmlns:a="http://schemas.openxmlformats.org/drawingml/2006/main">
+              <a:graphicData uri="http://schemas.openxmlformats.org/drawingml/2006/picture">
+                <pic:pic xmlns:pic="http://schemas.openxmlformats.org/drawingml/2006/picture">
+                  <pic:nvPicPr>
+                    <pic:cNvPr id="0" name="Picture 4"/>
+                    <pic:cNvPicPr>
+                      <a:picLocks noChangeAspect="1" noChangeArrowheads="1"/>
+                    </pic:cNvPicPr>
+                  </pic:nvPicPr>
+                  <pic:blipFill>
+                    <a:blip r:embed="rId14">
+                      <a:extLst>
+                        <a:ext uri="{28A0092B-C50C-407E-A947-70E740481C1C}">
+                          <a14:useLocalDpi xmlns:a14="http://schemas.microsoft.com/office/drawing/2010/main" val="0"/>
+                        </a:ext>
+                      </a:extLst>
+                    </a:blip>
+                    <a:srcRect/>
+                    <a:stretch>
+                      <a:fillRect/>
+                    </a:stretch>
+                  </pic:blipFill>
+                  <pic:spPr bwMode="auto">
+                    <a:xfrm>
+                      <a:off x="0" y="0"/>
+                      <a:ext cx="4974234" cy="4189465"/>
+                    </a:xfrm>
+                    <a:prstGeom prst="rect">
+                      <a:avLst/>
+                    </a:prstGeom>
+                    <a:noFill/>
+                    <a:ln>
+                      <a:noFill/>
+                    </a:ln>
+                    <a:effectLst>
+                      <a:glow rad="101600">
+                        <a:schemeClr val="accent6">
+                          <a:satMod val="175000"/>
+                          <a:alpha val="40000"/>
+                        </a:schemeClr>
+                      </a:glow>
+                    </a:effectLst>
+                  </pic:spPr>
+                </pic:pic>
+              </a:graphicData>
+            </a:graphic>
+          </wp:inline>
+        </w:drawing>
+      </w:r>
+    </w:p>
+    <w:p>
+      <w:pPr>
+        <w:spacing w:before="240" w:after="240" w:line="240" w:lineRule="auto"/>
+        <w:ind w:left="360"/>
+        <w:rPr>
+          <w:rFonts w:eastAsia="Times New Roman"/>
+          <w:b/>
+          <w:bCs/>
+          <w:i/>
+          <w:iCs/>
+          <w:color w:val="7030A0"/>
+          <w:sz w:val="24"/>
+          <w:szCs w:val="24"/>
+          <w:u w:val="single"/>
+          <w:lang w:val="es-PE"/>
+        </w:rPr>
+      </w:pPr>
+      <w:r>
+        <w:rPr>
+          <w:rFonts w:eastAsia="Times New Roman"/>
+          <w:b/>
+          <w:bCs/>
+          <w:i/>
+          <w:iCs/>
+          <w:color w:val="7030A0"/>
+          <w:sz w:val="24"/>
+          <w:szCs w:val="24"/>
+          <w:u w:val="single"/>
+          <w:lang w:val="es-PE"/>
+        </w:rPr>
+        <w:lastRenderedPageBreak/>
+        <w:t xml:space="preserve">Código del </w:t>
+      </w:r>
+      <w:r>
+        <w:rPr>
+          <w:rFonts w:eastAsia="Times New Roman"/>
+          <w:b/>
+          <w:bCs/>
+          <w:i/>
+          <w:iCs/>
+          <w:color w:val="7030A0"/>
+          <w:sz w:val="24"/>
+          <w:szCs w:val="24"/>
+          <w:u w:val="single"/>
+          <w:lang w:val="es-PE"/>
+        </w:rPr>
+        <w:t>F</w:t>
+      </w:r>
+      <w:r>
+        <w:rPr>
+          <w:rFonts w:eastAsia="Times New Roman"/>
+          <w:b/>
+          <w:bCs/>
+          <w:i/>
+          <w:iCs/>
+          <w:color w:val="7030A0"/>
+          <w:sz w:val="24"/>
+          <w:szCs w:val="24"/>
+          <w:u w:val="single"/>
+          <w:lang w:val="es-PE"/>
+        </w:rPr>
+        <w:t>ooter:</w:t>
+      </w:r>
+    </w:p>
+    <w:p>
+      <w:pPr>
+        <w:spacing w:before="240" w:after="240" w:line="360" w:lineRule="auto"/>
+        <w:jc w:val="center"/>
+        <w:rPr>
+          <w:rFonts w:ascii="Times New Roman" w:eastAsia="Times New Roman" w:hAnsi="Times New Roman" w:cs="Times New Roman"/>
+          <w:sz w:val="28"/>
+          <w:szCs w:val="28"/>
+          <w:lang w:val="es-PE"/>
+        </w:rPr>
+      </w:pPr>
+      <w:r>
+        <w:rPr>
+          <w:noProof/>
+          <w:sz w:val="24"/>
+          <w:szCs w:val="24"/>
+          <w:bdr w:val="none" w:sz="0" w:space="0" w:color="auto" w:frame="1"/>
+          <w:lang w:val="es-PE"/>
+        </w:rPr>
+        <w:drawing>
+          <wp:inline distT="0" distB="0" distL="0" distR="0" wp14:anchorId="448F87BA" wp14:editId="19CC2DF3">
+            <wp:extent cx="5581650" cy="3856941"/>
+            <wp:effectExtent l="152400" t="152400" r="152400" b="144145"/>
+            <wp:docPr id="13" name="Imagen 13"/>
+            <wp:cNvGraphicFramePr>
+              <a:graphicFrameLocks xmlns:a="http://schemas.openxmlformats.org/drawingml/2006/main" noChangeAspect="1"/>
+            </wp:cNvGraphicFramePr>
+            <a:graphic xmlns:a="http://schemas.openxmlformats.org/drawingml/2006/main">
+              <a:graphicData uri="http://schemas.openxmlformats.org/drawingml/2006/picture">
+                <pic:pic xmlns:pic="http://schemas.openxmlformats.org/drawingml/2006/picture">
+                  <pic:nvPicPr>
+                    <pic:cNvPr id="0" name="Picture 5"/>
+                    <pic:cNvPicPr>
+                      <a:picLocks noChangeAspect="1" noChangeArrowheads="1"/>
+                    </pic:cNvPicPr>
+                  </pic:nvPicPr>
+                  <pic:blipFill>
+                    <a:blip r:embed="rId15">
+                      <a:extLst>
+                        <a:ext uri="{28A0092B-C50C-407E-A947-70E740481C1C}">
+                          <a14:useLocalDpi xmlns:a14="http://schemas.microsoft.com/office/drawing/2010/main" val="0"/>
+                        </a:ext>
+                      </a:extLst>
+                    </a:blip>
+                    <a:srcRect/>
+                    <a:stretch>
+                      <a:fillRect/>
+                    </a:stretch>
+                  </pic:blipFill>
+                  <pic:spPr bwMode="auto">
+                    <a:xfrm>
+                      <a:off x="0" y="0"/>
+                      <a:ext cx="5585577" cy="3859654"/>
+                    </a:xfrm>
+                    <a:prstGeom prst="rect">
+                      <a:avLst/>
+                    </a:prstGeom>
+                    <a:noFill/>
+                    <a:ln>
+                      <a:noFill/>
+                    </a:ln>
+                    <a:effectLst>
+                      <a:glow rad="139700">
+                        <a:schemeClr val="accent6">
+                          <a:satMod val="175000"/>
+                          <a:alpha val="40000"/>
+                        </a:schemeClr>
+                      </a:glow>
+                    </a:effectLst>
+                  </pic:spPr>
+                </pic:pic>
+              </a:graphicData>
+            </a:graphic>
+          </wp:inline>
+        </w:drawing>
+      </w:r>
+    </w:p>
+    <w:p>
+      <w:pPr>
+        <w:spacing w:before="240" w:after="240" w:line="240" w:lineRule="auto"/>
+        <w:ind w:left="360"/>
+        <w:rPr>
+          <w:rFonts w:eastAsia="Times New Roman"/>
+          <w:b/>
+          <w:bCs/>
+          <w:i/>
+          <w:iCs/>
+          <w:color w:val="7030A0"/>
+          <w:sz w:val="24"/>
+          <w:szCs w:val="24"/>
+          <w:u w:val="single"/>
+          <w:lang w:val="es-PE"/>
+        </w:rPr>
+      </w:pPr>
+      <w:r>
+        <w:rPr>
+          <w:rFonts w:eastAsia="Times New Roman"/>
+          <w:b/>
+          <w:bCs/>
+          <w:i/>
+          <w:iCs/>
+          <w:color w:val="7030A0"/>
+          <w:sz w:val="24"/>
+          <w:szCs w:val="24"/>
+          <w:u w:val="single"/>
+          <w:lang w:val="es-PE"/>
+        </w:rPr>
+        <w:t>Vistas de la interfaz del home:</w:t>
+      </w:r>
+    </w:p>
+    <w:p>
+      <w:pPr>
+        <w:spacing w:before="240" w:after="240" w:line="360" w:lineRule="auto"/>
+        <w:jc w:val="center"/>
+        <w:rPr>
+          <w:rFonts w:ascii="Times New Roman" w:eastAsia="Times New Roman" w:hAnsi="Times New Roman" w:cs="Times New Roman"/>
+          <w:sz w:val="28"/>
+          <w:szCs w:val="28"/>
+          <w:lang w:val="es-PE"/>
+        </w:rPr>
+      </w:pPr>
+      <w:r>
+        <w:rPr>
+          <w:noProof/>
+          <w:sz w:val="24"/>
+          <w:szCs w:val="24"/>
+          <w:bdr w:val="none" w:sz="0" w:space="0" w:color="auto" w:frame="1"/>
+          <w:lang w:val="es-PE"/>
+        </w:rPr>
+        <w:drawing>
+          <wp:inline distT="0" distB="0" distL="0" distR="0" wp14:anchorId="5156B8CB" wp14:editId="432FB5F1">
+            <wp:extent cx="5562600" cy="2855254"/>
+            <wp:effectExtent l="152400" t="152400" r="152400" b="154940"/>
+            <wp:docPr id="12" name="Imagen 12"/>
+            <wp:cNvGraphicFramePr>
+              <a:graphicFrameLocks xmlns:a="http://schemas.openxmlformats.org/drawingml/2006/main" noChangeAspect="1"/>
+            </wp:cNvGraphicFramePr>
+            <a:graphic xmlns:a="http://schemas.openxmlformats.org/drawingml/2006/main">
+              <a:graphicData uri="http://schemas.openxmlformats.org/drawingml/2006/picture">
+                <pic:pic xmlns:pic="http://schemas.openxmlformats.org/drawingml/2006/picture">
+                  <pic:nvPicPr>
+                    <pic:cNvPr id="0" name="Picture 6"/>
+                    <pic:cNvPicPr>
+                      <a:picLocks noChangeAspect="1" noChangeArrowheads="1"/>
+                    </pic:cNvPicPr>
+                  </pic:nvPicPr>
+                  <pic:blipFill>
+                    <a:blip r:embed="rId16" cstate="print">
+                      <a:extLst>
+                        <a:ext uri="{28A0092B-C50C-407E-A947-70E740481C1C}">
+                          <a14:useLocalDpi xmlns:a14="http://schemas.microsoft.com/office/drawing/2010/main" val="0"/>
+                        </a:ext>
+                      </a:extLst>
+                    </a:blip>
+                    <a:srcRect/>
+                    <a:stretch>
+                      <a:fillRect/>
+                    </a:stretch>
+                  </pic:blipFill>
+                  <pic:spPr bwMode="auto">
+                    <a:xfrm>
+                      <a:off x="0" y="0"/>
+                      <a:ext cx="5565926" cy="2856961"/>
+                    </a:xfrm>
+                    <a:prstGeom prst="rect">
+                      <a:avLst/>
+                    </a:prstGeom>
+                    <a:noFill/>
+                    <a:ln>
+                      <a:noFill/>
+                    </a:ln>
+                    <a:effectLst>
+                      <a:glow rad="139700">
+                        <a:schemeClr val="accent6">
+                          <a:satMod val="175000"/>
+                          <a:alpha val="40000"/>
+                        </a:schemeClr>
+                      </a:glow>
+                    </a:effectLst>
+                  </pic:spPr>
+                </pic:pic>
+              </a:graphicData>
+            </a:graphic>
+          </wp:inline>
+        </w:drawing>
+      </w:r>
+    </w:p>
+    <w:p>
+      <w:pPr>
+        <w:spacing w:before="240" w:after="240" w:line="360" w:lineRule="auto"/>
+        <w:ind w:left="360"/>
+        <w:jc w:val="center"/>
+        <w:rPr>
+          <w:rFonts w:ascii="Times New Roman" w:eastAsia="Times New Roman" w:hAnsi="Times New Roman" w:cs="Times New Roman"/>
+          <w:sz w:val="28"/>
+          <w:szCs w:val="28"/>
+          <w:lang w:val="es-PE"/>
+        </w:rPr>
+      </w:pPr>
+    </w:p>
+    <w:p>
+      <w:pPr>
+        <w:spacing w:before="240" w:after="240" w:line="360" w:lineRule="auto"/>
+        <w:ind w:left="360"/>
+        <w:jc w:val="center"/>
+        <w:rPr>
+          <w:rFonts w:eastAsia="Times New Roman"/>
+          <w:b/>
+          <w:bCs/>
+          <w:color w:val="000000"/>
+          <w:sz w:val="24"/>
+          <w:szCs w:val="24"/>
+          <w:lang w:val="es-PE"/>
+        </w:rPr>
+      </w:pPr>
+      <w:r>
+        <w:rPr>
+          <w:rFonts w:eastAsia="Times New Roman"/>
+          <w:b/>
+          <w:bCs/>
+          <w:color w:val="000000"/>
+          <w:sz w:val="24"/>
+          <w:szCs w:val="24"/>
+          <w:lang w:val="es-PE"/>
+        </w:rPr>
+        <w:lastRenderedPageBreak/>
+        <w:t>Módulo de Autenticación de Usuario</w:t>
+      </w:r>
+    </w:p>
+    <w:p>
+      <w:pPr>
+        <w:spacing w:before="240" w:line="240" w:lineRule="auto"/>
+        <w:ind w:left="360"/>
+        <w:rPr>
+          <w:rFonts w:eastAsia="Times New Roman"/>
+          <w:color w:val="000000"/>
+          <w:sz w:val="24"/>
+          <w:szCs w:val="24"/>
+          <w:lang w:val="es-PE"/>
+        </w:rPr>
+      </w:pPr>
+      <w:r>
+        <w:rPr>
+          <w:rFonts w:eastAsia="Times New Roman"/>
+          <w:color w:val="000000"/>
+          <w:sz w:val="24"/>
+          <w:szCs w:val="24"/>
+          <w:lang w:val="es-PE"/>
+        </w:rPr>
+        <w:t>Este es segundo módulo establecido del Proyecto Meal Planner (HU_002):</w:t>
+      </w:r>
+    </w:p>
+    <w:p>
+      <w:pPr>
+        <w:spacing w:before="240" w:after="240" w:line="360" w:lineRule="auto"/>
+        <w:ind w:left="360"/>
+        <w:jc w:val="center"/>
+        <w:rPr>
+          <w:rFonts w:ascii="Times New Roman" w:eastAsia="Times New Roman" w:hAnsi="Times New Roman" w:cs="Times New Roman"/>
+          <w:sz w:val="28"/>
+          <w:szCs w:val="28"/>
+          <w:lang w:val="es-PE"/>
+        </w:rPr>
+      </w:pPr>
+      <w:r>
+        <w:rPr>
+          <w:noProof/>
+          <w:sz w:val="24"/>
+          <w:szCs w:val="24"/>
+          <w:bdr w:val="none" w:sz="0" w:space="0" w:color="auto" w:frame="1"/>
+          <w:lang w:val="es-PE"/>
+        </w:rPr>
+        <w:drawing>
+          <wp:inline distT="0" distB="0" distL="0" distR="0" wp14:anchorId="06FC35DE" wp14:editId="7BAE4F41">
+            <wp:extent cx="5067300" cy="3543628"/>
+            <wp:effectExtent l="152400" t="152400" r="152400" b="152400"/>
+            <wp:docPr id="11" name="Imagen 11"/>
+            <wp:cNvGraphicFramePr>
+              <a:graphicFrameLocks xmlns:a="http://schemas.openxmlformats.org/drawingml/2006/main" noChangeAspect="1"/>
+            </wp:cNvGraphicFramePr>
+            <a:graphic xmlns:a="http://schemas.openxmlformats.org/drawingml/2006/main">
+              <a:graphicData uri="http://schemas.openxmlformats.org/drawingml/2006/picture">
+                <pic:pic xmlns:pic="http://schemas.openxmlformats.org/drawingml/2006/picture">
+                  <pic:nvPicPr>
+                    <pic:cNvPr id="0" name="Picture 7"/>
+                    <pic:cNvPicPr>
+                      <a:picLocks noChangeAspect="1" noChangeArrowheads="1"/>
+                    </pic:cNvPicPr>
+                  </pic:nvPicPr>
+                  <pic:blipFill>
+                    <a:blip r:embed="rId17">
+                      <a:extLst>
+                        <a:ext uri="{28A0092B-C50C-407E-A947-70E740481C1C}">
+                          <a14:useLocalDpi xmlns:a14="http://schemas.microsoft.com/office/drawing/2010/main" val="0"/>
+                        </a:ext>
+                      </a:extLst>
+                    </a:blip>
+                    <a:srcRect/>
+                    <a:stretch>
+                      <a:fillRect/>
+                    </a:stretch>
+                  </pic:blipFill>
+                  <pic:spPr bwMode="auto">
+                    <a:xfrm>
+                      <a:off x="0" y="0"/>
+                      <a:ext cx="5080168" cy="3552627"/>
+                    </a:xfrm>
+                    <a:prstGeom prst="rect">
+                      <a:avLst/>
+                    </a:prstGeom>
+                    <a:noFill/>
+                    <a:ln>
+                      <a:noFill/>
+                    </a:ln>
+                    <a:effectLst>
+                      <a:glow rad="139700">
+                        <a:schemeClr val="accent4">
+                          <a:satMod val="175000"/>
+                          <a:alpha val="40000"/>
+                        </a:schemeClr>
+                      </a:glow>
+                    </a:effectLst>
+                  </pic:spPr>
+                </pic:pic>
+              </a:graphicData>
+            </a:graphic>
+          </wp:inline>
+        </w:drawing>
+      </w:r>
+      <w:r>
+        <w:rPr>
+          <w:noProof/>
+          <w:sz w:val="24"/>
+          <w:szCs w:val="24"/>
+          <w:bdr w:val="none" w:sz="0" w:space="0" w:color="auto" w:frame="1"/>
+          <w:lang w:val="es-PE"/>
+        </w:rPr>
+        <w:drawing>
+          <wp:inline distT="0" distB="0" distL="0" distR="0" wp14:anchorId="14AB2B44" wp14:editId="382E3943">
+            <wp:extent cx="5038725" cy="3640877"/>
+            <wp:effectExtent l="152400" t="152400" r="142875" b="150495"/>
+            <wp:docPr id="9" name="Imagen 9"/>
+            <wp:cNvGraphicFramePr>
+              <a:graphicFrameLocks xmlns:a="http://schemas.openxmlformats.org/drawingml/2006/main" noChangeAspect="1"/>
+            </wp:cNvGraphicFramePr>
+            <a:graphic xmlns:a="http://schemas.openxmlformats.org/drawingml/2006/main">
+              <a:graphicData uri="http://schemas.openxmlformats.org/drawingml/2006/picture">
+                <pic:pic xmlns:pic="http://schemas.openxmlformats.org/drawingml/2006/picture">
+                  <pic:nvPicPr>
+                    <pic:cNvPr id="0" name="Picture 8"/>
+                    <pic:cNvPicPr>
+                      <a:picLocks noChangeAspect="1" noChangeArrowheads="1"/>
+                    </pic:cNvPicPr>
+                  </pic:nvPicPr>
+                  <pic:blipFill>
+                    <a:blip r:embed="rId18">
+                      <a:extLst>
+                        <a:ext uri="{28A0092B-C50C-407E-A947-70E740481C1C}">
+                          <a14:useLocalDpi xmlns:a14="http://schemas.microsoft.com/office/drawing/2010/main" val="0"/>
+                        </a:ext>
+                      </a:extLst>
+                    </a:blip>
+                    <a:srcRect/>
+                    <a:stretch>
+                      <a:fillRect/>
+                    </a:stretch>
+                  </pic:blipFill>
+                  <pic:spPr bwMode="auto">
+                    <a:xfrm>
+                      <a:off x="0" y="0"/>
+                      <a:ext cx="5057003" cy="3654085"/>
+                    </a:xfrm>
+                    <a:prstGeom prst="rect">
+                      <a:avLst/>
+                    </a:prstGeom>
+                    <a:noFill/>
+                    <a:ln>
+                      <a:noFill/>
+                    </a:ln>
+                    <a:effectLst>
+                      <a:glow rad="139700">
+                        <a:schemeClr val="accent4">
+                          <a:satMod val="175000"/>
+                          <a:alpha val="40000"/>
+                        </a:schemeClr>
+                      </a:glow>
+                    </a:effectLst>
+                  </pic:spPr>
+                </pic:pic>
+              </a:graphicData>
+            </a:graphic>
+          </wp:inline>
+        </w:drawing>
+      </w:r>
+    </w:p>
+    <w:p>
+      <w:pPr>
+        <w:spacing w:before="240" w:line="360" w:lineRule="auto"/>
+        <w:ind w:left="360"/>
+        <w:jc w:val="both"/>
+        <w:rPr>
+          <w:rFonts w:ascii="Times New Roman" w:eastAsia="Times New Roman" w:hAnsi="Times New Roman" w:cs="Times New Roman"/>
+          <w:sz w:val="28"/>
+          <w:szCs w:val="28"/>
+          <w:lang w:val="es-PE"/>
+        </w:rPr>
+      </w:pPr>
+      <w:r>
+        <w:rPr>
+          <w:rFonts w:eastAsia="Times New Roman"/>
+          <w:color w:val="000000"/>
+          <w:sz w:val="24"/>
+          <w:szCs w:val="24"/>
+          <w:lang w:val="es-PE"/>
+        </w:rPr>
+        <w:lastRenderedPageBreak/>
+        <w:t>Estas dos imágenes corresponden a la implementación del código de la página de registro realizado por el equipo de desarrollo (</w:t>
+      </w:r>
+      <w:r>
+        <w:rPr>
+          <w:rFonts w:eastAsia="Times New Roman"/>
+          <w:color w:val="000000"/>
+          <w:sz w:val="24"/>
+          <w:szCs w:val="24"/>
+          <w:lang w:val="es-PE"/>
+        </w:rPr>
+        <w:t>Frontend</w:t>
+      </w:r>
+      <w:r>
+        <w:rPr>
+          <w:rFonts w:eastAsia="Times New Roman"/>
+          <w:color w:val="000000"/>
+          <w:sz w:val="24"/>
+          <w:szCs w:val="24"/>
+          <w:lang w:val="es-PE"/>
+        </w:rPr>
+        <w:t xml:space="preserve"> y </w:t>
+      </w:r>
+      <w:r>
+        <w:rPr>
+          <w:rFonts w:eastAsia="Times New Roman"/>
+          <w:color w:val="000000"/>
+          <w:sz w:val="24"/>
+          <w:szCs w:val="24"/>
+          <w:lang w:val="es-PE"/>
+        </w:rPr>
+        <w:t>Backend).</w:t>
+      </w:r>
+    </w:p>
+    <w:p>
+      <w:pPr>
+        <w:spacing w:before="240" w:after="240" w:line="240" w:lineRule="auto"/>
+        <w:jc w:val="center"/>
+        <w:rPr>
+          <w:rFonts w:ascii="Times New Roman" w:eastAsia="Times New Roman" w:hAnsi="Times New Roman" w:cs="Times New Roman"/>
+          <w:sz w:val="28"/>
+          <w:szCs w:val="28"/>
+          <w:lang w:val="es-PE"/>
+        </w:rPr>
+      </w:pPr>
+      <w:r>
+        <w:rPr>
+          <w:noProof/>
+          <w:sz w:val="24"/>
+          <w:szCs w:val="24"/>
+          <w:bdr w:val="none" w:sz="0" w:space="0" w:color="auto" w:frame="1"/>
+          <w:lang w:val="es-PE"/>
+        </w:rPr>
+        <w:drawing>
+          <wp:inline distT="0" distB="0" distL="0" distR="0" wp14:anchorId="05A78A3A" wp14:editId="727CF129">
+            <wp:extent cx="5429250" cy="3959153"/>
+            <wp:effectExtent l="114300" t="114300" r="114300" b="118110"/>
+            <wp:docPr id="8" name="Imagen 8"/>
+            <wp:cNvGraphicFramePr>
+              <a:graphicFrameLocks xmlns:a="http://schemas.openxmlformats.org/drawingml/2006/main" noChangeAspect="1"/>
+            </wp:cNvGraphicFramePr>
+            <a:graphic xmlns:a="http://schemas.openxmlformats.org/drawingml/2006/main">
+              <a:graphicData uri="http://schemas.openxmlformats.org/drawingml/2006/picture">
+                <pic:pic xmlns:pic="http://schemas.openxmlformats.org/drawingml/2006/picture">
+                  <pic:nvPicPr>
+                    <pic:cNvPr id="0" name="Picture 9"/>
+                    <pic:cNvPicPr>
+                      <a:picLocks noChangeAspect="1" noChangeArrowheads="1"/>
+                    </pic:cNvPicPr>
+                  </pic:nvPicPr>
+                  <pic:blipFill>
+                    <a:blip r:embed="rId19">
+                      <a:extLst>
+                        <a:ext uri="{28A0092B-C50C-407E-A947-70E740481C1C}">
+                          <a14:useLocalDpi xmlns:a14="http://schemas.microsoft.com/office/drawing/2010/main" val="0"/>
+                        </a:ext>
+                      </a:extLst>
+                    </a:blip>
+                    <a:srcRect/>
+                    <a:stretch>
+                      <a:fillRect/>
+                    </a:stretch>
+                  </pic:blipFill>
+                  <pic:spPr bwMode="auto">
+                    <a:xfrm>
+                      <a:off x="0" y="0"/>
+                      <a:ext cx="5438133" cy="3965631"/>
+                    </a:xfrm>
+                    <a:prstGeom prst="rect">
+                      <a:avLst/>
+                    </a:prstGeom>
+                    <a:noFill/>
+                    <a:ln>
+                      <a:noFill/>
+                    </a:ln>
+                    <a:effectLst>
+                      <a:glow rad="101600">
+                        <a:schemeClr val="accent4">
+                          <a:satMod val="175000"/>
+                          <a:alpha val="40000"/>
+                        </a:schemeClr>
+                      </a:glow>
+                    </a:effectLst>
+                  </pic:spPr>
+                </pic:pic>
+              </a:graphicData>
+            </a:graphic>
+          </wp:inline>
+        </w:drawing>
+      </w:r>
+    </w:p>
+    <w:p>
+      <w:pPr>
+        <w:spacing w:before="240" w:after="240" w:line="360" w:lineRule="auto"/>
+        <w:jc w:val="center"/>
+        <w:rPr>
+          <w:rFonts w:ascii="Times New Roman" w:eastAsia="Times New Roman" w:hAnsi="Times New Roman" w:cs="Times New Roman"/>
+          <w:sz w:val="28"/>
+          <w:szCs w:val="28"/>
+          <w:lang w:val="es-PE"/>
+        </w:rPr>
+      </w:pPr>
+      <w:r>
+        <w:rPr>
+          <w:noProof/>
+          <w:sz w:val="24"/>
+          <w:szCs w:val="24"/>
+          <w:bdr w:val="none" w:sz="0" w:space="0" w:color="auto" w:frame="1"/>
+          <w:lang w:val="es-PE"/>
+        </w:rPr>
+        <w:drawing>
+          <wp:inline distT="0" distB="0" distL="0" distR="0" wp14:anchorId="076E813B" wp14:editId="2A5E039A">
+            <wp:extent cx="5419725" cy="3277294"/>
+            <wp:effectExtent l="114300" t="114300" r="104775" b="113665"/>
+            <wp:docPr id="7" name="Imagen 7"/>
+            <wp:cNvGraphicFramePr>
+              <a:graphicFrameLocks xmlns:a="http://schemas.openxmlformats.org/drawingml/2006/main" noChangeAspect="1"/>
+            </wp:cNvGraphicFramePr>
+            <a:graphic xmlns:a="http://schemas.openxmlformats.org/drawingml/2006/main">
+              <a:graphicData uri="http://schemas.openxmlformats.org/drawingml/2006/picture">
+                <pic:pic xmlns:pic="http://schemas.openxmlformats.org/drawingml/2006/picture">
+                  <pic:nvPicPr>
+                    <pic:cNvPr id="0" name="Picture 10"/>
+                    <pic:cNvPicPr>
+                      <a:picLocks noChangeAspect="1" noChangeArrowheads="1"/>
+                    </pic:cNvPicPr>
+                  </pic:nvPicPr>
+                  <pic:blipFill>
+                    <a:blip r:embed="rId20">
+                      <a:extLst>
+                        <a:ext uri="{28A0092B-C50C-407E-A947-70E740481C1C}">
+                          <a14:useLocalDpi xmlns:a14="http://schemas.microsoft.com/office/drawing/2010/main" val="0"/>
+                        </a:ext>
+                      </a:extLst>
+                    </a:blip>
+                    <a:srcRect/>
+                    <a:stretch>
+                      <a:fillRect/>
+                    </a:stretch>
+                  </pic:blipFill>
+                  <pic:spPr bwMode="auto">
+                    <a:xfrm>
+                      <a:off x="0" y="0"/>
+                      <a:ext cx="5424721" cy="3280315"/>
+                    </a:xfrm>
+                    <a:prstGeom prst="rect">
+                      <a:avLst/>
+                    </a:prstGeom>
+                    <a:noFill/>
+                    <a:ln>
+                      <a:noFill/>
+                    </a:ln>
+                    <a:effectLst>
+                      <a:glow rad="101600">
+                        <a:schemeClr val="accent4">
+                          <a:satMod val="175000"/>
+                          <a:alpha val="40000"/>
+                        </a:schemeClr>
+                      </a:glow>
+                    </a:effectLst>
+                  </pic:spPr>
+                </pic:pic>
+              </a:graphicData>
+            </a:graphic>
+          </wp:inline>
+        </w:drawing>
+      </w:r>
+    </w:p>
+    <w:p>
+      <w:pPr>
+        <w:spacing w:before="240" w:after="240" w:line="360" w:lineRule="auto"/>
+        <w:ind w:left="360"/>
+        <w:jc w:val="both"/>
+        <w:rPr>
+          <w:rFonts w:ascii="Times New Roman" w:eastAsia="Times New Roman" w:hAnsi="Times New Roman" w:cs="Times New Roman"/>
+          <w:sz w:val="28"/>
+          <w:szCs w:val="28"/>
+          <w:lang w:val="es-PE"/>
+        </w:rPr>
+      </w:pPr>
+      <w:r>
+        <w:rPr>
+          <w:rFonts w:eastAsia="Times New Roman"/>
+          <w:color w:val="000000"/>
+          <w:sz w:val="24"/>
+          <w:szCs w:val="24"/>
+          <w:lang w:val="es-PE"/>
+        </w:rPr>
+        <w:lastRenderedPageBreak/>
+        <w:t>Estas dos imágenes corresponden a la implementación del código de la página de login realizado por el equipo de desarrollo (</w:t>
+      </w:r>
+      <w:r>
+        <w:rPr>
+          <w:rFonts w:eastAsia="Times New Roman"/>
+          <w:color w:val="000000"/>
+          <w:sz w:val="24"/>
+          <w:szCs w:val="24"/>
+          <w:lang w:val="es-PE"/>
+        </w:rPr>
+        <w:t>Frontend</w:t>
+      </w:r>
+      <w:r>
+        <w:rPr>
+          <w:rFonts w:eastAsia="Times New Roman"/>
+          <w:color w:val="000000"/>
+          <w:sz w:val="24"/>
+          <w:szCs w:val="24"/>
+          <w:lang w:val="es-PE"/>
+        </w:rPr>
+        <w:t xml:space="preserve"> y </w:t>
+      </w:r>
+      <w:r>
+        <w:rPr>
+          <w:rFonts w:eastAsia="Times New Roman"/>
+          <w:color w:val="000000"/>
+          <w:sz w:val="24"/>
+          <w:szCs w:val="24"/>
+          <w:lang w:val="es-PE"/>
+        </w:rPr>
+        <w:t>Backend</w:t>
+      </w:r>
+      <w:r>
+        <w:rPr>
+          <w:rFonts w:eastAsia="Times New Roman"/>
+          <w:color w:val="000000"/>
+          <w:sz w:val="24"/>
+          <w:szCs w:val="24"/>
+          <w:lang w:val="es-PE"/>
+        </w:rPr>
+        <w:t xml:space="preserve">). A </w:t>
+      </w:r>
+      <w:r>
+        <w:rPr>
+          <w:rFonts w:eastAsia="Times New Roman"/>
+          <w:color w:val="000000"/>
+          <w:sz w:val="24"/>
+          <w:szCs w:val="24"/>
+          <w:lang w:val="es-PE"/>
+        </w:rPr>
+        <w:t>continuación,</w:t>
+      </w:r>
+      <w:r>
+        <w:rPr>
+          <w:rFonts w:eastAsia="Times New Roman"/>
+          <w:color w:val="000000"/>
+          <w:sz w:val="24"/>
+          <w:szCs w:val="24"/>
+          <w:lang w:val="es-PE"/>
+        </w:rPr>
+        <w:t xml:space="preserve"> se muestra las vistas de las interfaces de la autenticación </w:t>
+      </w:r>
+      <w:r>
+        <w:rPr>
+          <w:rFonts w:eastAsia="Times New Roman"/>
+          <w:color w:val="000000"/>
+          <w:sz w:val="24"/>
+          <w:szCs w:val="24"/>
+          <w:lang w:val="es-PE"/>
+        </w:rPr>
+        <w:t>de los usuarios</w:t>
+      </w:r>
+      <w:r>
+        <w:rPr>
+          <w:rFonts w:eastAsia="Times New Roman"/>
+          <w:color w:val="000000"/>
+          <w:sz w:val="24"/>
+          <w:szCs w:val="24"/>
+          <w:lang w:val="es-PE"/>
+        </w:rPr>
+        <w:t>:</w:t>
+      </w:r>
+    </w:p>
+    <w:p>
+      <w:pPr>
+        <w:spacing w:before="240" w:after="240" w:line="240" w:lineRule="auto"/>
+        <w:ind w:left="360"/>
+        <w:rPr>
+          <w:rFonts w:eastAsia="Times New Roman"/>
+          <w:b/>
+          <w:bCs/>
+          <w:i/>
+          <w:iCs/>
+          <w:color w:val="7030A0"/>
+          <w:sz w:val="24"/>
+          <w:szCs w:val="24"/>
+          <w:u w:val="single"/>
+          <w:lang w:val="es-PE"/>
+        </w:rPr>
+      </w:pPr>
+      <w:r>
+        <w:rPr>
+          <w:rFonts w:eastAsia="Times New Roman"/>
+          <w:b/>
+          <w:bCs/>
+          <w:i/>
+          <w:iCs/>
+          <w:color w:val="7030A0"/>
+          <w:sz w:val="24"/>
+          <w:szCs w:val="24"/>
+          <w:u w:val="single"/>
+          <w:lang w:val="es-PE"/>
+        </w:rPr>
+        <w:t>Vista de la interfaz de registro:</w:t>
+      </w:r>
+    </w:p>
+    <w:p>
+      <w:pPr>
+        <w:spacing w:before="240" w:after="240" w:line="360" w:lineRule="auto"/>
+        <w:jc w:val="center"/>
+        <w:rPr>
+          <w:rFonts w:ascii="Times New Roman" w:eastAsia="Times New Roman" w:hAnsi="Times New Roman" w:cs="Times New Roman"/>
+          <w:sz w:val="28"/>
+          <w:szCs w:val="28"/>
+          <w:lang w:val="es-PE"/>
+        </w:rPr>
+      </w:pPr>
+      <w:r>
+        <w:rPr>
+          <w:noProof/>
+          <w:sz w:val="24"/>
+          <w:szCs w:val="24"/>
+          <w:bdr w:val="none" w:sz="0" w:space="0" w:color="auto" w:frame="1"/>
+          <w:lang w:val="es-PE"/>
+        </w:rPr>
+        <w:drawing>
+          <wp:inline distT="0" distB="0" distL="0" distR="0" wp14:anchorId="356063B7" wp14:editId="26D455B6">
+            <wp:extent cx="5514975" cy="2821644"/>
+            <wp:effectExtent l="152400" t="152400" r="142875" b="150495"/>
+            <wp:docPr id="6" name="Imagen 6"/>
+            <wp:cNvGraphicFramePr>
+              <a:graphicFrameLocks xmlns:a="http://schemas.openxmlformats.org/drawingml/2006/main" noChangeAspect="1"/>
+            </wp:cNvGraphicFramePr>
+            <a:graphic xmlns:a="http://schemas.openxmlformats.org/drawingml/2006/main">
+              <a:graphicData uri="http://schemas.openxmlformats.org/drawingml/2006/picture">
+                <pic:pic xmlns:pic="http://schemas.openxmlformats.org/drawingml/2006/picture">
+                  <pic:nvPicPr>
+                    <pic:cNvPr id="0" name="Picture 11"/>
+                    <pic:cNvPicPr>
+                      <a:picLocks noChangeAspect="1" noChangeArrowheads="1"/>
+                    </pic:cNvPicPr>
+                  </pic:nvPicPr>
+                  <pic:blipFill>
+                    <a:blip r:embed="rId21" cstate="print">
+                      <a:extLst>
+                        <a:ext uri="{28A0092B-C50C-407E-A947-70E740481C1C}">
+                          <a14:useLocalDpi xmlns:a14="http://schemas.microsoft.com/office/drawing/2010/main" val="0"/>
+                        </a:ext>
+                      </a:extLst>
+                    </a:blip>
+                    <a:srcRect/>
+                    <a:stretch>
+                      <a:fillRect/>
+                    </a:stretch>
+                  </pic:blipFill>
+                  <pic:spPr bwMode="auto">
+                    <a:xfrm>
+                      <a:off x="0" y="0"/>
+                      <a:ext cx="5521248" cy="2824853"/>
+                    </a:xfrm>
+                    <a:prstGeom prst="rect">
+                      <a:avLst/>
+                    </a:prstGeom>
+                    <a:noFill/>
+                    <a:ln>
+                      <a:noFill/>
+                    </a:ln>
+                    <a:effectLst>
+                      <a:glow rad="139700">
+                        <a:schemeClr val="accent5">
+                          <a:satMod val="175000"/>
+                          <a:alpha val="40000"/>
+                        </a:schemeClr>
+                      </a:glow>
+                    </a:effectLst>
+                  </pic:spPr>
+                </pic:pic>
+              </a:graphicData>
+            </a:graphic>
+          </wp:inline>
+        </w:drawing>
+      </w:r>
+    </w:p>
+    <w:p>
+      <w:pPr>
+        <w:spacing w:before="240" w:after="240" w:line="240" w:lineRule="auto"/>
+        <w:ind w:left="360"/>
+        <w:rPr>
+          <w:rFonts w:eastAsia="Times New Roman"/>
+          <w:b/>
+          <w:bCs/>
+          <w:i/>
+          <w:iCs/>
+          <w:color w:val="7030A0"/>
+          <w:sz w:val="24"/>
+          <w:szCs w:val="24"/>
+          <w:u w:val="single"/>
+          <w:lang w:val="es-PE"/>
+        </w:rPr>
+      </w:pPr>
+      <w:r>
+        <w:rPr>
+          <w:rFonts w:eastAsia="Times New Roman"/>
+          <w:b/>
+          <w:bCs/>
+          <w:i/>
+          <w:iCs/>
+          <w:color w:val="7030A0"/>
+          <w:sz w:val="24"/>
+          <w:szCs w:val="24"/>
+          <w:u w:val="single"/>
+          <w:lang w:val="es-PE"/>
+        </w:rPr>
+        <w:t>Vista de la interfaz de iniciar sesión:</w:t>
+      </w:r>
+    </w:p>
+    <w:p>
+      <w:pPr>
+        <w:spacing w:before="240" w:after="240" w:line="360" w:lineRule="auto"/>
+        <w:jc w:val="center"/>
+        <w:rPr>
+          <w:rFonts w:ascii="Times New Roman" w:eastAsia="Times New Roman" w:hAnsi="Times New Roman" w:cs="Times New Roman"/>
+          <w:sz w:val="28"/>
+          <w:szCs w:val="28"/>
+          <w:lang w:val="es-PE"/>
+        </w:rPr>
+      </w:pPr>
+      <w:r>
+        <w:rPr>
+          <w:noProof/>
+          <w:sz w:val="24"/>
+          <w:szCs w:val="24"/>
+          <w:bdr w:val="none" w:sz="0" w:space="0" w:color="auto" w:frame="1"/>
+          <w:lang w:val="es-PE"/>
+        </w:rPr>
+        <w:drawing>
+          <wp:inline distT="0" distB="0" distL="0" distR="0" wp14:anchorId="4DDE2E8F" wp14:editId="20E1301F">
+            <wp:extent cx="5534025" cy="2794603"/>
+            <wp:effectExtent l="152400" t="152400" r="142875" b="158750"/>
+            <wp:docPr id="5" name="Imagen 5"/>
+            <wp:cNvGraphicFramePr>
+              <a:graphicFrameLocks xmlns:a="http://schemas.openxmlformats.org/drawingml/2006/main" noChangeAspect="1"/>
+            </wp:cNvGraphicFramePr>
+            <a:graphic xmlns:a="http://schemas.openxmlformats.org/drawingml/2006/main">
+              <a:graphicData uri="http://schemas.openxmlformats.org/drawingml/2006/picture">
+                <pic:pic xmlns:pic="http://schemas.openxmlformats.org/drawingml/2006/picture">
+                  <pic:nvPicPr>
+                    <pic:cNvPr id="0" name="Picture 12"/>
+                    <pic:cNvPicPr>
+                      <a:picLocks noChangeAspect="1" noChangeArrowheads="1"/>
+                    </pic:cNvPicPr>
+                  </pic:nvPicPr>
+                  <pic:blipFill>
+                    <a:blip r:embed="rId22" cstate="print">
+                      <a:extLst>
+                        <a:ext uri="{28A0092B-C50C-407E-A947-70E740481C1C}">
+                          <a14:useLocalDpi xmlns:a14="http://schemas.microsoft.com/office/drawing/2010/main" val="0"/>
+                        </a:ext>
+                      </a:extLst>
+                    </a:blip>
+                    <a:srcRect/>
+                    <a:stretch>
+                      <a:fillRect/>
+                    </a:stretch>
+                  </pic:blipFill>
+                  <pic:spPr bwMode="auto">
+                    <a:xfrm>
+                      <a:off x="0" y="0"/>
+                      <a:ext cx="5540302" cy="2797773"/>
+                    </a:xfrm>
+                    <a:prstGeom prst="rect">
+                      <a:avLst/>
+                    </a:prstGeom>
+                    <a:noFill/>
+                    <a:ln>
+                      <a:noFill/>
+                    </a:ln>
+                    <a:effectLst>
+                      <a:glow rad="139700">
+                        <a:schemeClr val="accent5">
+                          <a:satMod val="175000"/>
+                          <a:alpha val="40000"/>
+                        </a:schemeClr>
+                      </a:glow>
+                    </a:effectLst>
+                  </pic:spPr>
+                </pic:pic>
+              </a:graphicData>
+            </a:graphic>
+          </wp:inline>
+        </w:drawing>
+      </w:r>
+    </w:p>
+    <w:p>
+      <w:pPr>
+        <w:spacing w:before="240" w:after="240" w:line="360" w:lineRule="auto"/>
+        <w:ind w:left="360"/>
+        <w:jc w:val="center"/>
+        <w:rPr>
+          <w:rFonts w:ascii="Times New Roman" w:eastAsia="Times New Roman" w:hAnsi="Times New Roman" w:cs="Times New Roman"/>
+          <w:sz w:val="28"/>
+          <w:szCs w:val="28"/>
+          <w:lang w:val="es-PE"/>
+        </w:rPr>
+      </w:pPr>
+    </w:p>
+    <w:p>
+      <w:pPr>
+        <w:spacing w:before="240" w:after="240" w:line="240" w:lineRule="auto"/>
+        <w:ind w:left="360"/>
+        <w:rPr>
+          <w:rFonts w:eastAsia="Times New Roman"/>
+          <w:b/>
+          <w:bCs/>
+          <w:i/>
+          <w:iCs/>
+          <w:color w:val="7030A0"/>
+          <w:sz w:val="24"/>
+          <w:szCs w:val="24"/>
+          <w:u w:val="single"/>
+          <w:lang w:val="es-PE"/>
+        </w:rPr>
+      </w:pPr>
+      <w:r>
+        <w:rPr>
+          <w:rFonts w:eastAsia="Times New Roman"/>
+          <w:b/>
+          <w:bCs/>
+          <w:i/>
+          <w:iCs/>
+          <w:color w:val="7030A0"/>
+          <w:sz w:val="24"/>
+          <w:szCs w:val="24"/>
+          <w:u w:val="single"/>
+          <w:lang w:val="es-PE"/>
+        </w:rPr>
+        <w:lastRenderedPageBreak/>
+        <w:t>Vista del home cuando inicia sesión:</w:t>
+      </w:r>
+    </w:p>
+    <w:p>
+      <w:pPr>
+        <w:spacing w:before="240" w:after="240" w:line="360" w:lineRule="auto"/>
+        <w:jc w:val="center"/>
+        <w:rPr>
+          <w:rFonts w:ascii="Times New Roman" w:eastAsia="Times New Roman" w:hAnsi="Times New Roman" w:cs="Times New Roman"/>
+          <w:sz w:val="28"/>
+          <w:szCs w:val="28"/>
+          <w:lang w:val="es-PE"/>
+        </w:rPr>
+      </w:pPr>
+      <w:r>
+        <w:rPr>
+          <w:noProof/>
+          <w:sz w:val="24"/>
+          <w:szCs w:val="24"/>
+          <w:bdr w:val="none" w:sz="0" w:space="0" w:color="auto" w:frame="1"/>
+          <w:lang w:val="es-PE"/>
+        </w:rPr>
+        <w:drawing>
+          <wp:inline distT="0" distB="0" distL="0" distR="0" wp14:anchorId="5FACFDF0" wp14:editId="1C15575F">
+            <wp:extent cx="5591175" cy="2832755"/>
+            <wp:effectExtent l="152400" t="152400" r="142875" b="158115"/>
+            <wp:docPr id="4" name="Imagen 4"/>
+            <wp:cNvGraphicFramePr>
+              <a:graphicFrameLocks xmlns:a="http://schemas.openxmlformats.org/drawingml/2006/main" noChangeAspect="1"/>
+            </wp:cNvGraphicFramePr>
+            <a:graphic xmlns:a="http://schemas.openxmlformats.org/drawingml/2006/main">
+              <a:graphicData uri="http://schemas.openxmlformats.org/drawingml/2006/picture">
+                <pic:pic xmlns:pic="http://schemas.openxmlformats.org/drawingml/2006/picture">
+                  <pic:nvPicPr>
+                    <pic:cNvPr id="0" name="Picture 13"/>
+                    <pic:cNvPicPr>
+                      <a:picLocks noChangeAspect="1" noChangeArrowheads="1"/>
+                    </pic:cNvPicPr>
+                  </pic:nvPicPr>
+                  <pic:blipFill>
+                    <a:blip r:embed="rId23" cstate="print">
+                      <a:extLst>
+                        <a:ext uri="{28A0092B-C50C-407E-A947-70E740481C1C}">
+                          <a14:useLocalDpi xmlns:a14="http://schemas.microsoft.com/office/drawing/2010/main" val="0"/>
+                        </a:ext>
+                      </a:extLst>
+                    </a:blip>
+                    <a:srcRect/>
+                    <a:stretch>
+                      <a:fillRect/>
+                    </a:stretch>
+                  </pic:blipFill>
+                  <pic:spPr bwMode="auto">
+                    <a:xfrm>
+                      <a:off x="0" y="0"/>
+                      <a:ext cx="5595766" cy="2835081"/>
+                    </a:xfrm>
+                    <a:prstGeom prst="rect">
+                      <a:avLst/>
+                    </a:prstGeom>
+                    <a:noFill/>
+                    <a:ln>
+                      <a:noFill/>
+                    </a:ln>
+                    <a:effectLst>
+                      <a:glow rad="139700">
+                        <a:schemeClr val="accent5">
+                          <a:satMod val="175000"/>
+                          <a:alpha val="40000"/>
+                        </a:schemeClr>
+                      </a:glow>
+                    </a:effectLst>
+                  </pic:spPr>
+                </pic:pic>
+              </a:graphicData>
+            </a:graphic>
+          </wp:inline>
+        </w:drawing>
+      </w:r>
+    </w:p>
+    <w:p>
+      <w:pPr>
+        <w:spacing w:before="240" w:after="240" w:line="360" w:lineRule="auto"/>
+        <w:jc w:val="center"/>
+        <w:rPr>
+          <w:sz w:val="24"/>
+          <w:szCs w:val="24"/>
+        </w:rPr>
+      </w:pPr>
+    </w:p>
     <w:sectPr>
-      <w:headerReference w:type="even" r:id="rId12"/>
-      <w:headerReference w:type="default" r:id="rId13"/>
-      <w:footerReference w:type="default" r:id="rId14"/>
-      <w:headerReference w:type="first" r:id="rId15"/>
+      <w:headerReference w:type="even" r:id="rId24"/>
+      <w:headerReference w:type="default" r:id="rId25"/>
+      <w:footerReference w:type="default" r:id="rId26"/>
+      <w:headerReference w:type="first" r:id="rId27"/>
       <w:pgSz w:w="11906" w:h="16838"/>
       <w:pgMar w:top="1275" w:right="1440" w:bottom="1440" w:left="1440" w:header="720" w:footer="720" w:gutter="0"/>
       <w:pgNumType w:start="1"/>
@@ -5823,42 +7639,8 @@
               <w:iCs/>
               <w:color w:val="000000" w:themeColor="text1"/>
             </w:rPr>
-            <w:t xml:space="preserve">– </w:t>
+            <w:t>– Meal Planner</w:t>
           </w:r>
-          <w:proofErr w:type="spellStart"/>
-          <w:r>
-            <w:rPr>
-              <w:b/>
-              <w:bCs/>
-              <w:i/>
-              <w:iCs/>
-              <w:color w:val="000000" w:themeColor="text1"/>
-            </w:rPr>
-            <w:t>Meal</w:t>
-          </w:r>
-          <w:proofErr w:type="spellEnd"/>
-          <w:r>
-            <w:rPr>
-              <w:b/>
-              <w:bCs/>
-              <w:i/>
-              <w:iCs/>
-              <w:color w:val="000000" w:themeColor="text1"/>
-            </w:rPr>
-            <w:t xml:space="preserve"> </w:t>
-          </w:r>
-          <w:proofErr w:type="spellStart"/>
-          <w:r>
-            <w:rPr>
-              <w:b/>
-              <w:bCs/>
-              <w:i/>
-              <w:iCs/>
-              <w:color w:val="000000" w:themeColor="text1"/>
-            </w:rPr>
-            <w:t>Planner</w:t>
-          </w:r>
-          <w:proofErr w:type="spellEnd"/>
         </w:p>
       </w:tc>
     </w:tr>
@@ -5964,7 +7746,7 @@
         <v:path o:extrusionok="f" gradientshapeok="t" o:connecttype="rect"/>
         <o:lock v:ext="edit" aspectratio="t"/>
       </v:shapetype>
-      <v:shape id="_x0000_i1060" type="#_x0000_t75" style="width:11.25pt;height:11.25pt" o:bullet="t">
+      <v:shape id="_x0000_i2178" type="#_x0000_t75" style="width:11.25pt;height:11.25pt" o:bullet="t">
         <v:imagedata r:id="rId1" o:title="msoC70B"/>
       </v:shape>
     </w:pict>
@@ -8765,6 +10547,7 @@
 <file path=word/glossary/fontTable.xml><?xml version="1.0" encoding="utf-8"?>
 <w:fonts xmlns:mc="http://schemas.openxmlformats.org/markup-compatibility/2006" xmlns:r="http://schemas.openxmlformats.org/officeDocument/2006/relationships" xmlns:w="http://schemas.openxmlformats.org/wordprocessingml/2006/main" xmlns:w14="http://schemas.microsoft.com/office/word/2010/wordml" xmlns:w15="http://schemas.microsoft.com/office/word/2012/wordml" xmlns:w16cex="http://schemas.microsoft.com/office/word/2018/wordml/cex" xmlns:w16cid="http://schemas.microsoft.com/office/word/2016/wordml/cid" xmlns:w16="http://schemas.microsoft.com/office/word/2018/wordml" xmlns:w16sdtdh="http://schemas.microsoft.com/office/word/2020/wordml/sdtdatahash" xmlns:w16se="http://schemas.microsoft.com/office/word/2015/wordml/symex" mc:Ignorable="w14 w15 w16se w16cid w16 w16cex w16sdtdh">
   <w:font w:name="Arial">
+    <w:altName w:val="Arial"/>
     <w:panose1 w:val="020B0604020202020204"/>
     <w:charset w:val="00"/>
     <w:family w:val="swiss"/>
@@ -8848,6 +10631,7 @@
   <w:rsids>
     <w:rsidRoot w:val="007644FC"/>
     <w:rsid w:val="002321E9"/>
+    <w:rsid w:val="0026651D"/>
     <w:rsid w:val="00427E20"/>
     <w:rsid w:val="00467FAD"/>
     <w:rsid w:val="007644FC"/>

</xml_diff>